<commit_message>
Class notes for HTML/CSS
</commit_message>
<xml_diff>
--- a/HTML CSS notes.docx
+++ b/HTML CSS notes.docx
@@ -8,7 +8,7 @@
           <w:noProof/>
         </w:rPr>
         <w:drawing>
-          <wp:inline distT="0" distB="0" distL="0" distR="0" wp14:anchorId="2F486D58" wp14:editId="0897A5CF">
+          <wp:inline distT="0" distB="0" distL="0" distR="0" wp14:anchorId="0C26E26D" wp14:editId="4AC918BC">
             <wp:extent cx="5486400" cy="5486400"/>
             <wp:effectExtent l="0" t="0" r="0" b="0"/>
             <wp:docPr id="1" name="Picture 1"/>
@@ -23,7 +23,7 @@
                     <pic:cNvPicPr/>
                   </pic:nvPicPr>
                   <pic:blipFill>
-                    <a:blip r:embed="rId7">
+                    <a:blip r:embed="rId8">
                       <a:extLst>
                         <a:ext uri="{28A0092B-C50C-407E-A947-70E740481C1C}">
                           <a14:useLocalDpi xmlns:a14="http://schemas.microsoft.com/office/drawing/2010/main" val="0"/>
@@ -55,7 +55,7 @@
         </w:rPr>
         <w:lastRenderedPageBreak/>
         <w:drawing>
-          <wp:inline distT="0" distB="0" distL="0" distR="0" wp14:anchorId="66704495" wp14:editId="7C0406C1">
+          <wp:inline distT="0" distB="0" distL="0" distR="0" wp14:anchorId="1FC6B36C" wp14:editId="24DE08E2">
             <wp:extent cx="5486400" cy="2941955"/>
             <wp:effectExtent l="0" t="0" r="0" b="4445"/>
             <wp:docPr id="2" name="Picture 2"/>
@@ -70,7 +70,7 @@
                     <pic:cNvPicPr/>
                   </pic:nvPicPr>
                   <pic:blipFill>
-                    <a:blip r:embed="rId8">
+                    <a:blip r:embed="rId9">
                       <a:extLst>
                         <a:ext uri="{28A0092B-C50C-407E-A947-70E740481C1C}">
                           <a14:useLocalDpi xmlns:a14="http://schemas.microsoft.com/office/drawing/2010/main" val="0"/>
@@ -685,6 +685,7 @@
         <w:t>:</w:t>
       </w:r>
     </w:p>
+    <w:p/>
     <w:p>
       <w:pPr>
         <w:rPr>
@@ -725,7 +726,27 @@
           <w:szCs w:val="30"/>
           <w:bdr w:val="none" w:sz="0" w:space="0" w:color="auto" w:frame="1"/>
         </w:rPr>
-        <w:t xml:space="preserve"> Use div as a block element to group elements */</w:t>
+        <w:t xml:space="preserve"> Use div as a block</w:t>
+      </w:r>
+      <w:r>
+        <w:rPr>
+          <w:rFonts w:ascii="Courier" w:eastAsia="Times New Roman" w:hAnsi="Courier" w:cs="Times New Roman"/>
+          <w:spacing w:val="-11"/>
+          <w:sz w:val="30"/>
+          <w:szCs w:val="30"/>
+          <w:bdr w:val="none" w:sz="0" w:space="0" w:color="auto" w:frame="1"/>
+        </w:rPr>
+        <w:t>ing</w:t>
+      </w:r>
+      <w:r>
+        <w:rPr>
+          <w:rFonts w:ascii="Courier" w:eastAsia="Times New Roman" w:hAnsi="Courier" w:cs="Times New Roman"/>
+          <w:spacing w:val="-11"/>
+          <w:sz w:val="30"/>
+          <w:szCs w:val="30"/>
+          <w:bdr w:val="none" w:sz="0" w:space="0" w:color="auto" w:frame="1"/>
+        </w:rPr>
+        <w:t xml:space="preserve"> element to group elements */</w:t>
       </w:r>
     </w:p>
     <w:p>
@@ -782,6 +803,19 @@
         <w:rPr>
           <w:rFonts w:ascii="Courier" w:eastAsia="Times New Roman" w:hAnsi="Courier" w:cs="Times New Roman"/>
           <w:b/>
+          <w:color w:val="0000FF"/>
+          <w:spacing w:val="-11"/>
+          <w:sz w:val="30"/>
+          <w:szCs w:val="30"/>
+          <w:bdr w:val="none" w:sz="0" w:space="0" w:color="auto" w:frame="1"/>
+        </w:rPr>
+      </w:pPr>
+    </w:p>
+    <w:p>
+      <w:pPr>
+        <w:rPr>
+          <w:rFonts w:ascii="Courier" w:eastAsia="Times New Roman" w:hAnsi="Courier" w:cs="Times New Roman"/>
+          <w:b/>
           <w:spacing w:val="-11"/>
           <w:sz w:val="30"/>
           <w:szCs w:val="30"/>
@@ -814,8 +848,6 @@
       <w:pPr>
         <w:rPr>
           <w:rFonts w:ascii="Courier" w:eastAsia="Times New Roman" w:hAnsi="Courier" w:cs="Times New Roman"/>
-          <w:b/>
-          <w:color w:val="0000FF"/>
           <w:spacing w:val="-11"/>
           <w:sz w:val="30"/>
           <w:szCs w:val="30"/>
@@ -906,6 +938,49 @@
         </w:rPr>
         <w:t>&gt;</w:t>
       </w:r>
+      <w:r>
+        <w:rPr>
+          <w:rFonts w:ascii="Courier" w:eastAsia="Times New Roman" w:hAnsi="Courier" w:cs="Times New Roman"/>
+          <w:b/>
+          <w:color w:val="0000FF"/>
+          <w:spacing w:val="-11"/>
+          <w:sz w:val="30"/>
+          <w:szCs w:val="30"/>
+          <w:bdr w:val="none" w:sz="0" w:space="0" w:color="auto" w:frame="1"/>
+        </w:rPr>
+        <w:t xml:space="preserve"> </w:t>
+      </w:r>
+      <w:r>
+        <w:rPr>
+          <w:rFonts w:ascii="Courier" w:eastAsia="Times New Roman" w:hAnsi="Courier" w:cs="Times New Roman"/>
+          <w:spacing w:val="-11"/>
+          <w:sz w:val="30"/>
+          <w:szCs w:val="30"/>
+          <w:bdr w:val="none" w:sz="0" w:space="0" w:color="auto" w:frame="1"/>
+        </w:rPr>
+        <w:t>/*</w:t>
+      </w:r>
+      <w:r>
+        <w:rPr>
+          <w:rFonts w:ascii="Courier" w:eastAsia="Times New Roman" w:hAnsi="Courier" w:cs="Times New Roman"/>
+          <w:spacing w:val="-11"/>
+          <w:sz w:val="30"/>
+          <w:szCs w:val="30"/>
+          <w:bdr w:val="none" w:sz="0" w:space="0" w:color="auto" w:frame="1"/>
+        </w:rPr>
+        <w:t xml:space="preserve"> and h2 through h6 */</w:t>
+      </w:r>
+    </w:p>
+    <w:p>
+      <w:pPr>
+        <w:rPr>
+          <w:rFonts w:ascii="Courier" w:eastAsia="Times New Roman" w:hAnsi="Courier" w:cs="Times New Roman"/>
+          <w:spacing w:val="-11"/>
+          <w:sz w:val="30"/>
+          <w:szCs w:val="30"/>
+          <w:bdr w:val="none" w:sz="0" w:space="0" w:color="auto" w:frame="1"/>
+        </w:rPr>
+      </w:pPr>
     </w:p>
     <w:p>
       <w:pPr>
@@ -1125,6 +1200,19 @@
       <w:pPr>
         <w:rPr>
           <w:rFonts w:ascii="Courier" w:eastAsia="Times New Roman" w:hAnsi="Courier" w:cs="Times New Roman"/>
+          <w:b/>
+          <w:color w:val="0000FF"/>
+          <w:spacing w:val="-11"/>
+          <w:sz w:val="30"/>
+          <w:szCs w:val="30"/>
+          <w:bdr w:val="none" w:sz="0" w:space="0" w:color="auto" w:frame="1"/>
+        </w:rPr>
+      </w:pPr>
+    </w:p>
+    <w:p>
+      <w:pPr>
+        <w:rPr>
+          <w:rFonts w:ascii="Courier" w:eastAsia="Times New Roman" w:hAnsi="Courier" w:cs="Times New Roman"/>
           <w:spacing w:val="-11"/>
           <w:sz w:val="30"/>
           <w:szCs w:val="30"/>
@@ -1225,6 +1313,31 @@
           <w:bdr w:val="none" w:sz="0" w:space="0" w:color="auto" w:frame="1"/>
         </w:rPr>
       </w:pPr>
+    </w:p>
+    <w:p>
+      <w:pPr>
+        <w:rPr>
+          <w:rFonts w:ascii="Courier" w:eastAsia="Times New Roman" w:hAnsi="Courier" w:cs="Times New Roman"/>
+          <w:b/>
+          <w:color w:val="0000FF"/>
+          <w:spacing w:val="-11"/>
+          <w:sz w:val="30"/>
+          <w:szCs w:val="30"/>
+          <w:bdr w:val="none" w:sz="0" w:space="0" w:color="auto" w:frame="1"/>
+        </w:rPr>
+      </w:pPr>
+      <w:r>
+        <w:rPr>
+          <w:rFonts w:ascii="Courier" w:eastAsia="Times New Roman" w:hAnsi="Courier" w:cs="Times New Roman"/>
+          <w:b/>
+          <w:color w:val="0000FF"/>
+          <w:spacing w:val="-11"/>
+          <w:sz w:val="30"/>
+          <w:szCs w:val="30"/>
+          <w:bdr w:val="none" w:sz="0" w:space="0" w:color="auto" w:frame="1"/>
+        </w:rPr>
+        <w:t>&lt;p&gt;</w:t>
+      </w:r>
       <w:r>
         <w:rPr>
           <w:rFonts w:ascii="Courier" w:eastAsia="Times New Roman" w:hAnsi="Courier" w:cs="Times New Roman"/>
@@ -1264,8 +1377,7 @@
       <w:r>
         <w:rPr>
           <w:rFonts w:ascii="Courier" w:eastAsia="Times New Roman" w:hAnsi="Courier" w:cs="Times New Roman"/>
-          <w:b/>
-          <w:color w:val="0000FF"/>
+          <w:i/>
           <w:spacing w:val="-11"/>
           <w:sz w:val="30"/>
           <w:szCs w:val="30"/>
@@ -1309,6 +1421,171 @@
         </w:rPr>
         <w:t>&gt;</w:t>
       </w:r>
+      <w:r>
+        <w:rPr>
+          <w:rFonts w:ascii="Courier" w:eastAsia="Times New Roman" w:hAnsi="Courier" w:cs="Times New Roman"/>
+          <w:b/>
+          <w:color w:val="0000FF"/>
+          <w:spacing w:val="-11"/>
+          <w:sz w:val="30"/>
+          <w:szCs w:val="30"/>
+          <w:bdr w:val="none" w:sz="0" w:space="0" w:color="auto" w:frame="1"/>
+        </w:rPr>
+        <w:t>&lt;/p&gt;</w:t>
+      </w:r>
+    </w:p>
+    <w:p>
+      <w:pPr>
+        <w:rPr>
+          <w:rFonts w:ascii="Courier" w:eastAsia="Times New Roman" w:hAnsi="Courier" w:cs="Times New Roman"/>
+          <w:b/>
+          <w:color w:val="0000FF"/>
+          <w:spacing w:val="-11"/>
+          <w:sz w:val="30"/>
+          <w:szCs w:val="30"/>
+          <w:bdr w:val="none" w:sz="0" w:space="0" w:color="auto" w:frame="1"/>
+        </w:rPr>
+      </w:pPr>
+      <w:r>
+        <w:rPr>
+          <w:rFonts w:ascii="Courier" w:eastAsia="Times New Roman" w:hAnsi="Courier" w:cs="Times New Roman"/>
+          <w:b/>
+          <w:color w:val="0000FF"/>
+          <w:spacing w:val="-11"/>
+          <w:sz w:val="30"/>
+          <w:szCs w:val="30"/>
+          <w:bdr w:val="none" w:sz="0" w:space="0" w:color="auto" w:frame="1"/>
+        </w:rPr>
+        <w:t>&lt;p&gt;</w:t>
+      </w:r>
+      <w:r>
+        <w:rPr>
+          <w:rFonts w:ascii="Courier" w:eastAsia="Times New Roman" w:hAnsi="Courier" w:cs="Times New Roman"/>
+          <w:b/>
+          <w:color w:val="0000FF"/>
+          <w:spacing w:val="-11"/>
+          <w:sz w:val="30"/>
+          <w:szCs w:val="30"/>
+          <w:bdr w:val="none" w:sz="0" w:space="0" w:color="auto" w:frame="1"/>
+        </w:rPr>
+        <w:t>&lt;</w:t>
+      </w:r>
+      <w:r>
+        <w:rPr>
+          <w:rFonts w:ascii="Courier" w:eastAsia="Times New Roman" w:hAnsi="Courier" w:cs="Times New Roman"/>
+          <w:b/>
+          <w:color w:val="0000FF"/>
+          <w:spacing w:val="-11"/>
+          <w:sz w:val="30"/>
+          <w:szCs w:val="30"/>
+          <w:bdr w:val="none" w:sz="0" w:space="0" w:color="auto" w:frame="1"/>
+        </w:rPr>
+        <w:t>strong</w:t>
+      </w:r>
+      <w:r>
+        <w:rPr>
+          <w:rFonts w:ascii="Courier" w:eastAsia="Times New Roman" w:hAnsi="Courier" w:cs="Times New Roman"/>
+          <w:b/>
+          <w:color w:val="0000FF"/>
+          <w:spacing w:val="-11"/>
+          <w:sz w:val="30"/>
+          <w:szCs w:val="30"/>
+          <w:bdr w:val="none" w:sz="0" w:space="0" w:color="auto" w:frame="1"/>
+        </w:rPr>
+        <w:t>&gt;</w:t>
+      </w:r>
+      <w:r>
+        <w:rPr>
+          <w:rFonts w:ascii="Courier" w:eastAsia="Times New Roman" w:hAnsi="Courier" w:cs="Times New Roman"/>
+          <w:b/>
+          <w:spacing w:val="-11"/>
+          <w:sz w:val="30"/>
+          <w:szCs w:val="30"/>
+          <w:bdr w:val="none" w:sz="0" w:space="0" w:color="auto" w:frame="1"/>
+        </w:rPr>
+        <w:t>Important</w:t>
+      </w:r>
+      <w:r>
+        <w:rPr>
+          <w:rFonts w:ascii="Courier" w:eastAsia="Times New Roman" w:hAnsi="Courier" w:cs="Times New Roman"/>
+          <w:b/>
+          <w:color w:val="0000FF"/>
+          <w:spacing w:val="-11"/>
+          <w:sz w:val="30"/>
+          <w:szCs w:val="30"/>
+          <w:bdr w:val="none" w:sz="0" w:space="0" w:color="auto" w:frame="1"/>
+        </w:rPr>
+        <w:t>&lt;</w:t>
+      </w:r>
+      <w:r>
+        <w:rPr>
+          <w:rFonts w:ascii="Courier" w:eastAsia="Times New Roman" w:hAnsi="Courier" w:cs="Times New Roman"/>
+          <w:b/>
+          <w:color w:val="0000FF"/>
+          <w:spacing w:val="-11"/>
+          <w:sz w:val="30"/>
+          <w:szCs w:val="30"/>
+          <w:bdr w:val="none" w:sz="0" w:space="0" w:color="auto" w:frame="1"/>
+        </w:rPr>
+        <w:t>/strong</w:t>
+      </w:r>
+      <w:r>
+        <w:rPr>
+          <w:rFonts w:ascii="Courier" w:eastAsia="Times New Roman" w:hAnsi="Courier" w:cs="Times New Roman"/>
+          <w:b/>
+          <w:color w:val="0000FF"/>
+          <w:spacing w:val="-11"/>
+          <w:sz w:val="30"/>
+          <w:szCs w:val="30"/>
+          <w:bdr w:val="none" w:sz="0" w:space="0" w:color="auto" w:frame="1"/>
+        </w:rPr>
+        <w:t>&gt;</w:t>
+      </w:r>
+      <w:r>
+        <w:rPr>
+          <w:rFonts w:ascii="Courier" w:eastAsia="Times New Roman" w:hAnsi="Courier" w:cs="Times New Roman"/>
+          <w:b/>
+          <w:color w:val="0000FF"/>
+          <w:spacing w:val="-11"/>
+          <w:sz w:val="30"/>
+          <w:szCs w:val="30"/>
+          <w:bdr w:val="none" w:sz="0" w:space="0" w:color="auto" w:frame="1"/>
+        </w:rPr>
+        <w:t>&lt;/p&gt;</w:t>
+      </w:r>
+    </w:p>
+    <w:p>
+      <w:pPr>
+        <w:rPr>
+          <w:rFonts w:ascii="Courier" w:eastAsia="Times New Roman" w:hAnsi="Courier" w:cs="Times New Roman"/>
+          <w:color w:val="0000FF"/>
+          <w:spacing w:val="-11"/>
+          <w:sz w:val="30"/>
+          <w:szCs w:val="30"/>
+          <w:bdr w:val="none" w:sz="0" w:space="0" w:color="auto" w:frame="1"/>
+        </w:rPr>
+      </w:pPr>
+    </w:p>
+    <w:p>
+      <w:pPr>
+        <w:rPr>
+          <w:rFonts w:ascii="Courier" w:eastAsia="Times New Roman" w:hAnsi="Courier" w:cs="Times New Roman"/>
+          <w:spacing w:val="-11"/>
+          <w:sz w:val="30"/>
+          <w:szCs w:val="30"/>
+          <w:bdr w:val="none" w:sz="0" w:space="0" w:color="auto" w:frame="1"/>
+        </w:rPr>
+      </w:pPr>
+      <w:r>
+        <w:rPr>
+          <w:rFonts w:ascii="Courier" w:eastAsia="Times New Roman" w:hAnsi="Courier" w:cs="Times New Roman"/>
+          <w:spacing w:val="-11"/>
+          <w:sz w:val="30"/>
+          <w:szCs w:val="30"/>
+          <w:bdr w:val="none" w:sz="0" w:space="0" w:color="auto" w:frame="1"/>
+        </w:rPr>
+        <w:t>/* line break */</w:t>
+      </w:r>
     </w:p>
     <w:p>
       <w:pPr>
@@ -1356,7 +1633,7 @@
           <w:szCs w:val="30"/>
           <w:bdr w:val="none" w:sz="0" w:space="0" w:color="auto" w:frame="1"/>
         </w:rPr>
-        <w:t>strong</w:t>
+        <w:t>br/</w:t>
       </w:r>
       <w:r>
         <w:rPr>
@@ -1370,17 +1647,64 @@
         </w:rPr>
         <w:t>&gt;</w:t>
       </w:r>
-      <w:r>
-        <w:rPr>
-          <w:rFonts w:ascii="Courier" w:eastAsia="Times New Roman" w:hAnsi="Courier" w:cs="Times New Roman"/>
-          <w:b/>
-          <w:color w:val="0000FF"/>
-          <w:spacing w:val="-11"/>
-          <w:sz w:val="30"/>
-          <w:szCs w:val="30"/>
-          <w:bdr w:val="none" w:sz="0" w:space="0" w:color="auto" w:frame="1"/>
-        </w:rPr>
-        <w:t>Important</w:t>
+    </w:p>
+    <w:p>
+      <w:pPr>
+        <w:rPr>
+          <w:rFonts w:ascii="Courier" w:eastAsia="Times New Roman" w:hAnsi="Courier" w:cs="Times New Roman"/>
+          <w:b/>
+          <w:color w:val="0000FF"/>
+          <w:spacing w:val="-11"/>
+          <w:sz w:val="30"/>
+          <w:szCs w:val="30"/>
+          <w:bdr w:val="none" w:sz="0" w:space="0" w:color="auto" w:frame="1"/>
+        </w:rPr>
+      </w:pPr>
+    </w:p>
+    <w:p>
+      <w:pPr>
+        <w:rPr>
+          <w:rFonts w:ascii="Courier" w:eastAsia="Times New Roman" w:hAnsi="Courier" w:cs="Times New Roman"/>
+          <w:spacing w:val="-11"/>
+          <w:sz w:val="30"/>
+          <w:szCs w:val="30"/>
+          <w:bdr w:val="none" w:sz="0" w:space="0" w:color="auto" w:frame="1"/>
+        </w:rPr>
+      </w:pPr>
+      <w:r>
+        <w:rPr>
+          <w:rFonts w:ascii="Courier" w:eastAsia="Times New Roman" w:hAnsi="Courier" w:cs="Times New Roman"/>
+          <w:spacing w:val="-11"/>
+          <w:sz w:val="30"/>
+          <w:szCs w:val="30"/>
+          <w:bdr w:val="none" w:sz="0" w:space="0" w:color="auto" w:frame="1"/>
+        </w:rPr>
+        <w:t>/* link can be to another place in this file, to another file on the same website or to other website */</w:t>
+      </w:r>
+    </w:p>
+    <w:p>
+      <w:pPr>
+        <w:rPr>
+          <w:rFonts w:ascii="Courier" w:eastAsia="Times New Roman" w:hAnsi="Courier" w:cs="Times New Roman"/>
+          <w:b/>
+          <w:color w:val="0000FF"/>
+          <w:spacing w:val="-11"/>
+          <w:sz w:val="30"/>
+          <w:szCs w:val="30"/>
+          <w:bdr w:val="none" w:sz="0" w:space="0" w:color="auto" w:frame="1"/>
+        </w:rPr>
+      </w:pPr>
+      <w:r>
+        <w:rPr>
+          <w:rFonts w:ascii="Courier" w:eastAsia="Times New Roman" w:hAnsi="Courier" w:cs="Times New Roman"/>
+          <w:b/>
+          <w:color w:val="0000FF"/>
+          <w:spacing w:val="-11"/>
+          <w:sz w:val="30"/>
+          <w:szCs w:val="30"/>
+          <w:bdr w:val="none" w:sz="0" w:space="0" w:color="auto" w:frame="1"/>
+        </w:rPr>
+        <w:t xml:space="preserve"> </w:t>
       </w:r>
       <w:r>
         <w:rPr>
@@ -1404,7 +1728,7 @@
           <w:szCs w:val="30"/>
           <w:bdr w:val="none" w:sz="0" w:space="0" w:color="auto" w:frame="1"/>
         </w:rPr>
-        <w:t>/strong</w:t>
+        <w:t>a href="url"</w:t>
       </w:r>
       <w:r>
         <w:rPr>
@@ -1418,49 +1742,113 @@
         </w:rPr>
         <w:t>&gt;</w:t>
       </w:r>
-    </w:p>
-    <w:p>
-      <w:pPr>
-        <w:rPr>
-          <w:rFonts w:ascii="Courier" w:eastAsia="Times New Roman" w:hAnsi="Courier" w:cs="Times New Roman"/>
-          <w:b/>
-          <w:color w:val="0000FF"/>
-          <w:spacing w:val="-11"/>
-          <w:sz w:val="30"/>
-          <w:szCs w:val="30"/>
-          <w:bdr w:val="none" w:sz="0" w:space="0" w:color="auto" w:frame="1"/>
-        </w:rPr>
-      </w:pPr>
-      <w:r>
-        <w:rPr>
-          <w:rFonts w:ascii="Courier" w:eastAsia="Times New Roman" w:hAnsi="Courier" w:cs="Times New Roman"/>
-          <w:b/>
-          <w:color w:val="0000FF"/>
-          <w:spacing w:val="-11"/>
-          <w:sz w:val="30"/>
-          <w:szCs w:val="30"/>
-          <w:bdr w:val="none" w:sz="0" w:space="0" w:color="auto" w:frame="1"/>
-        </w:rPr>
-        <w:t>/* line break */</w:t>
-      </w:r>
-    </w:p>
-    <w:p>
-      <w:pPr>
-        <w:rPr>
-          <w:rFonts w:ascii="Courier" w:eastAsia="Times New Roman" w:hAnsi="Courier" w:cs="Times New Roman"/>
-          <w:b/>
-          <w:color w:val="0000FF"/>
-          <w:spacing w:val="-11"/>
-          <w:sz w:val="30"/>
-          <w:szCs w:val="30"/>
-          <w:bdr w:val="none" w:sz="0" w:space="0" w:color="auto" w:frame="1"/>
-        </w:rPr>
-      </w:pPr>
-      <w:r>
-        <w:rPr>
-          <w:rFonts w:ascii="Courier" w:eastAsia="Times New Roman" w:hAnsi="Courier" w:cs="Times New Roman"/>
-          <w:b/>
-          <w:color w:val="0000FF"/>
+      <w:r>
+        <w:rPr>
+          <w:rFonts w:ascii="Courier" w:eastAsia="Times New Roman" w:hAnsi="Courier" w:cs="Times New Roman"/>
+          <w:spacing w:val="-11"/>
+          <w:sz w:val="30"/>
+          <w:szCs w:val="30"/>
+          <w:bdr w:val="none" w:sz="0" w:space="0" w:color="auto" w:frame="1"/>
+        </w:rPr>
+        <w:t>Link</w:t>
+      </w:r>
+      <w:r>
+        <w:rPr>
+          <w:rFonts w:ascii="Courier" w:eastAsia="Times New Roman" w:hAnsi="Courier" w:cs="Times New Roman"/>
+          <w:b/>
+          <w:color w:val="0000FF"/>
+          <w:spacing w:val="-11"/>
+          <w:sz w:val="30"/>
+          <w:szCs w:val="30"/>
+          <w:bdr w:val="none" w:sz="0" w:space="0" w:color="auto" w:frame="1"/>
+        </w:rPr>
+        <w:t>&lt;</w:t>
+      </w:r>
+      <w:r>
+        <w:rPr>
+          <w:rFonts w:ascii="Courier" w:eastAsia="Times New Roman" w:hAnsi="Courier" w:cs="Times New Roman"/>
+          <w:b/>
+          <w:color w:val="0000FF"/>
+          <w:spacing w:val="-11"/>
+          <w:sz w:val="30"/>
+          <w:szCs w:val="30"/>
+          <w:bdr w:val="none" w:sz="0" w:space="0" w:color="auto" w:frame="1"/>
+        </w:rPr>
+        <w:t>/a</w:t>
+      </w:r>
+      <w:r>
+        <w:rPr>
+          <w:rFonts w:ascii="Courier" w:eastAsia="Times New Roman" w:hAnsi="Courier" w:cs="Times New Roman"/>
+          <w:b/>
+          <w:color w:val="0000FF"/>
+          <w:spacing w:val="-11"/>
+          <w:sz w:val="30"/>
+          <w:szCs w:val="30"/>
+          <w:bdr w:val="none" w:sz="0" w:space="0" w:color="auto" w:frame="1"/>
+        </w:rPr>
+        <w:t>&gt;</w:t>
+      </w:r>
+    </w:p>
+    <w:p>
+      <w:pPr>
+        <w:rPr>
+          <w:rFonts w:ascii="Courier" w:eastAsia="Times New Roman" w:hAnsi="Courier" w:cs="Times New Roman"/>
+          <w:b/>
+          <w:color w:val="0000FF"/>
+          <w:spacing w:val="-11"/>
+          <w:sz w:val="30"/>
+          <w:szCs w:val="30"/>
+          <w:bdr w:val="none" w:sz="0" w:space="0" w:color="auto" w:frame="1"/>
+        </w:rPr>
+      </w:pPr>
+    </w:p>
+    <w:p>
+      <w:pPr>
+        <w:rPr>
+          <w:rFonts w:ascii="Courier" w:eastAsia="Times New Roman" w:hAnsi="Courier" w:cs="Times New Roman"/>
+          <w:b/>
+          <w:spacing w:val="-11"/>
+          <w:sz w:val="30"/>
+          <w:szCs w:val="30"/>
+          <w:bdr w:val="none" w:sz="0" w:space="0" w:color="auto" w:frame="1"/>
+        </w:rPr>
+      </w:pPr>
+      <w:r>
+        <w:rPr>
+          <w:rFonts w:ascii="Courier" w:eastAsia="Times New Roman" w:hAnsi="Courier" w:cs="Times New Roman"/>
+          <w:b/>
+          <w:spacing w:val="-11"/>
+          <w:sz w:val="30"/>
+          <w:szCs w:val="30"/>
+          <w:bdr w:val="none" w:sz="0" w:space="0" w:color="auto" w:frame="1"/>
+        </w:rPr>
+        <w:t>/*</w:t>
+      </w:r>
+      <w:r>
+        <w:rPr>
+          <w:rFonts w:ascii="Courier" w:eastAsia="Times New Roman" w:hAnsi="Courier" w:cs="Times New Roman"/>
+          <w:spacing w:val="-11"/>
+          <w:sz w:val="30"/>
+          <w:szCs w:val="30"/>
+          <w:bdr w:val="none" w:sz="0" w:space="0" w:color="auto" w:frame="1"/>
+        </w:rPr>
+        <w:t xml:space="preserve">Lists </w:t>
+      </w:r>
+      <w:r>
+        <w:rPr>
+          <w:rFonts w:ascii="Courier" w:eastAsia="Times New Roman" w:hAnsi="Courier" w:cs="Times New Roman"/>
+          <w:b/>
+          <w:spacing w:val="-11"/>
+          <w:sz w:val="30"/>
+          <w:szCs w:val="30"/>
+          <w:bdr w:val="none" w:sz="0" w:space="0" w:color="auto" w:frame="1"/>
+        </w:rPr>
+        <w:t>*/</w:t>
+      </w:r>
+      <w:r>
+        <w:rPr>
+          <w:rFonts w:ascii="Courier" w:eastAsia="Times New Roman" w:hAnsi="Courier" w:cs="Times New Roman"/>
+          <w:b/>
           <w:spacing w:val="-11"/>
           <w:sz w:val="30"/>
           <w:szCs w:val="30"/>
@@ -1468,6 +1856,19 @@
         </w:rPr>
         <w:t xml:space="preserve"> </w:t>
       </w:r>
+    </w:p>
+    <w:p>
+      <w:pPr>
+        <w:rPr>
+          <w:rFonts w:ascii="Courier" w:eastAsia="Times New Roman" w:hAnsi="Courier" w:cs="Times New Roman"/>
+          <w:b/>
+          <w:color w:val="0000FF"/>
+          <w:spacing w:val="-11"/>
+          <w:sz w:val="30"/>
+          <w:szCs w:val="30"/>
+          <w:bdr w:val="none" w:sz="0" w:space="0" w:color="auto" w:frame="1"/>
+        </w:rPr>
+      </w:pPr>
       <w:r>
         <w:rPr>
           <w:rFonts w:ascii="Courier" w:eastAsia="Times New Roman" w:hAnsi="Courier" w:cs="Times New Roman"/>
@@ -1490,7 +1891,7 @@
           <w:szCs w:val="30"/>
           <w:bdr w:val="none" w:sz="0" w:space="0" w:color="auto" w:frame="1"/>
         </w:rPr>
-        <w:t>br/</w:t>
+        <w:t>ul</w:t>
       </w:r>
       <w:r>
         <w:rPr>
@@ -1527,6 +1928,113 @@
           <w:szCs w:val="30"/>
           <w:bdr w:val="none" w:sz="0" w:space="0" w:color="auto" w:frame="1"/>
         </w:rPr>
+        <w:t xml:space="preserve">   </w:t>
+      </w:r>
+      <w:r>
+        <w:rPr>
+          <w:rFonts w:ascii="Courier" w:eastAsia="Times New Roman" w:hAnsi="Courier" w:cs="Times New Roman"/>
+          <w:b/>
+          <w:color w:val="0000FF"/>
+          <w:spacing w:val="-11"/>
+          <w:sz w:val="30"/>
+          <w:szCs w:val="30"/>
+          <w:bdr w:val="none" w:sz="0" w:space="0" w:color="auto" w:frame="1"/>
+        </w:rPr>
+        <w:t>&lt;</w:t>
+      </w:r>
+      <w:r>
+        <w:rPr>
+          <w:rFonts w:ascii="Courier" w:eastAsia="Times New Roman" w:hAnsi="Courier" w:cs="Times New Roman"/>
+          <w:b/>
+          <w:color w:val="0000FF"/>
+          <w:spacing w:val="-11"/>
+          <w:sz w:val="30"/>
+          <w:szCs w:val="30"/>
+          <w:bdr w:val="none" w:sz="0" w:space="0" w:color="auto" w:frame="1"/>
+        </w:rPr>
+        <w:t>li</w:t>
+      </w:r>
+      <w:r>
+        <w:rPr>
+          <w:rFonts w:ascii="Courier" w:eastAsia="Times New Roman" w:hAnsi="Courier" w:cs="Times New Roman"/>
+          <w:b/>
+          <w:color w:val="0000FF"/>
+          <w:spacing w:val="-11"/>
+          <w:sz w:val="30"/>
+          <w:szCs w:val="30"/>
+          <w:bdr w:val="none" w:sz="0" w:space="0" w:color="auto" w:frame="1"/>
+        </w:rPr>
+        <w:t>&gt;</w:t>
+      </w:r>
+      <w:r>
+        <w:rPr>
+          <w:rFonts w:ascii="Courier" w:eastAsia="Times New Roman" w:hAnsi="Courier" w:cs="Times New Roman"/>
+          <w:spacing w:val="-11"/>
+          <w:sz w:val="30"/>
+          <w:szCs w:val="30"/>
+          <w:bdr w:val="none" w:sz="0" w:space="0" w:color="auto" w:frame="1"/>
+        </w:rPr>
+        <w:t>unordered list item</w:t>
+      </w:r>
+      <w:r>
+        <w:rPr>
+          <w:rFonts w:ascii="Courier" w:eastAsia="Times New Roman" w:hAnsi="Courier" w:cs="Times New Roman"/>
+          <w:b/>
+          <w:color w:val="0000FF"/>
+          <w:spacing w:val="-11"/>
+          <w:sz w:val="30"/>
+          <w:szCs w:val="30"/>
+          <w:bdr w:val="none" w:sz="0" w:space="0" w:color="auto" w:frame="1"/>
+        </w:rPr>
+        <w:t>&lt;</w:t>
+      </w:r>
+      <w:r>
+        <w:rPr>
+          <w:rFonts w:ascii="Courier" w:eastAsia="Times New Roman" w:hAnsi="Courier" w:cs="Times New Roman"/>
+          <w:b/>
+          <w:color w:val="0000FF"/>
+          <w:spacing w:val="-11"/>
+          <w:sz w:val="30"/>
+          <w:szCs w:val="30"/>
+          <w:bdr w:val="none" w:sz="0" w:space="0" w:color="auto" w:frame="1"/>
+        </w:rPr>
+        <w:t>/li</w:t>
+      </w:r>
+      <w:r>
+        <w:rPr>
+          <w:rFonts w:ascii="Courier" w:eastAsia="Times New Roman" w:hAnsi="Courier" w:cs="Times New Roman"/>
+          <w:b/>
+          <w:color w:val="0000FF"/>
+          <w:spacing w:val="-11"/>
+          <w:sz w:val="30"/>
+          <w:szCs w:val="30"/>
+          <w:bdr w:val="none" w:sz="0" w:space="0" w:color="auto" w:frame="1"/>
+        </w:rPr>
+        <w:t>&gt;</w:t>
+      </w:r>
+    </w:p>
+    <w:p>
+      <w:pPr>
+        <w:rPr>
+          <w:rFonts w:ascii="Courier" w:eastAsia="Times New Roman" w:hAnsi="Courier" w:cs="Times New Roman"/>
+          <w:b/>
+          <w:color w:val="0000FF"/>
+          <w:spacing w:val="-11"/>
+          <w:sz w:val="30"/>
+          <w:szCs w:val="30"/>
+          <w:bdr w:val="none" w:sz="0" w:space="0" w:color="auto" w:frame="1"/>
+        </w:rPr>
+      </w:pPr>
+      <w:r>
+        <w:rPr>
+          <w:rFonts w:ascii="Courier" w:eastAsia="Times New Roman" w:hAnsi="Courier" w:cs="Times New Roman"/>
+          <w:b/>
+          <w:color w:val="0000FF"/>
+          <w:spacing w:val="-11"/>
+          <w:sz w:val="30"/>
+          <w:szCs w:val="30"/>
+          <w:bdr w:val="none" w:sz="0" w:space="0" w:color="auto" w:frame="1"/>
+        </w:rPr>
         <w:t xml:space="preserve"> </w:t>
       </w:r>
       <w:r>
@@ -1551,7 +2059,7 @@
           <w:szCs w:val="30"/>
           <w:bdr w:val="none" w:sz="0" w:space="0" w:color="auto" w:frame="1"/>
         </w:rPr>
-        <w:t>a href="url"</w:t>
+        <w:t>/ul</w:t>
       </w:r>
       <w:r>
         <w:rPr>
@@ -1565,15 +2073,30 @@
         </w:rPr>
         <w:t>&gt;</w:t>
       </w:r>
-      <w:r>
-        <w:rPr>
-          <w:rFonts w:ascii="Courier" w:eastAsia="Times New Roman" w:hAnsi="Courier" w:cs="Times New Roman"/>
-          <w:spacing w:val="-11"/>
-          <w:sz w:val="30"/>
-          <w:szCs w:val="30"/>
-          <w:bdr w:val="none" w:sz="0" w:space="0" w:color="auto" w:frame="1"/>
-        </w:rPr>
-        <w:t>Link</w:t>
+    </w:p>
+    <w:p>
+      <w:pPr>
+        <w:rPr>
+          <w:rFonts w:ascii="Courier" w:eastAsia="Times New Roman" w:hAnsi="Courier" w:cs="Times New Roman"/>
+          <w:b/>
+          <w:color w:val="0000FF"/>
+          <w:spacing w:val="-11"/>
+          <w:sz w:val="30"/>
+          <w:szCs w:val="30"/>
+          <w:bdr w:val="none" w:sz="0" w:space="0" w:color="auto" w:frame="1"/>
+        </w:rPr>
+      </w:pPr>
+      <w:r>
+        <w:rPr>
+          <w:rFonts w:ascii="Courier" w:eastAsia="Times New Roman" w:hAnsi="Courier" w:cs="Times New Roman"/>
+          <w:b/>
+          <w:color w:val="0000FF"/>
+          <w:spacing w:val="-11"/>
+          <w:sz w:val="30"/>
+          <w:szCs w:val="30"/>
+          <w:bdr w:val="none" w:sz="0" w:space="0" w:color="auto" w:frame="1"/>
+        </w:rPr>
+        <w:t xml:space="preserve"> </w:t>
       </w:r>
       <w:r>
         <w:rPr>
@@ -1597,7 +2120,7 @@
           <w:szCs w:val="30"/>
           <w:bdr w:val="none" w:sz="0" w:space="0" w:color="auto" w:frame="1"/>
         </w:rPr>
-        <w:t>/a</w:t>
+        <w:t>ol</w:t>
       </w:r>
       <w:r>
         <w:rPr>
@@ -1634,19 +2157,31 @@
           <w:szCs w:val="30"/>
           <w:bdr w:val="none" w:sz="0" w:space="0" w:color="auto" w:frame="1"/>
         </w:rPr>
-        <w:t xml:space="preserve"> &lt;</w:t>
-      </w:r>
-      <w:r>
-        <w:rPr>
-          <w:rFonts w:ascii="Courier" w:eastAsia="Times New Roman" w:hAnsi="Courier" w:cs="Times New Roman"/>
-          <w:b/>
-          <w:color w:val="0000FF"/>
-          <w:spacing w:val="-11"/>
-          <w:sz w:val="30"/>
-          <w:szCs w:val="30"/>
-          <w:bdr w:val="none" w:sz="0" w:space="0" w:color="auto" w:frame="1"/>
-        </w:rPr>
-        <w:t>ul</w:t>
+        <w:t xml:space="preserve">   </w:t>
+      </w:r>
+      <w:r>
+        <w:rPr>
+          <w:rFonts w:ascii="Courier" w:eastAsia="Times New Roman" w:hAnsi="Courier" w:cs="Times New Roman"/>
+          <w:b/>
+          <w:color w:val="0000FF"/>
+          <w:spacing w:val="-11"/>
+          <w:sz w:val="30"/>
+          <w:szCs w:val="30"/>
+          <w:bdr w:val="none" w:sz="0" w:space="0" w:color="auto" w:frame="1"/>
+        </w:rPr>
+        <w:t>&lt;</w:t>
+      </w:r>
+      <w:r>
+        <w:rPr>
+          <w:rFonts w:ascii="Courier" w:eastAsia="Times New Roman" w:hAnsi="Courier" w:cs="Times New Roman"/>
+          <w:b/>
+          <w:color w:val="0000FF"/>
+          <w:spacing w:val="-11"/>
+          <w:sz w:val="30"/>
+          <w:szCs w:val="30"/>
+          <w:bdr w:val="none" w:sz="0" w:space="0" w:color="auto" w:frame="1"/>
+        </w:rPr>
+        <w:t>li</w:t>
       </w:r>
       <w:r>
         <w:rPr>
@@ -1660,6 +2195,259 @@
         </w:rPr>
         <w:t>&gt;</w:t>
       </w:r>
+      <w:r>
+        <w:rPr>
+          <w:rFonts w:ascii="Courier" w:eastAsia="Times New Roman" w:hAnsi="Courier" w:cs="Times New Roman"/>
+          <w:spacing w:val="-11"/>
+          <w:sz w:val="30"/>
+          <w:szCs w:val="30"/>
+          <w:bdr w:val="none" w:sz="0" w:space="0" w:color="auto" w:frame="1"/>
+        </w:rPr>
+        <w:t>ordered list item</w:t>
+      </w:r>
+      <w:r>
+        <w:rPr>
+          <w:rFonts w:ascii="Courier" w:eastAsia="Times New Roman" w:hAnsi="Courier" w:cs="Times New Roman"/>
+          <w:b/>
+          <w:color w:val="0000FF"/>
+          <w:spacing w:val="-11"/>
+          <w:sz w:val="30"/>
+          <w:szCs w:val="30"/>
+          <w:bdr w:val="none" w:sz="0" w:space="0" w:color="auto" w:frame="1"/>
+        </w:rPr>
+        <w:t>&lt;</w:t>
+      </w:r>
+      <w:r>
+        <w:rPr>
+          <w:rFonts w:ascii="Courier" w:eastAsia="Times New Roman" w:hAnsi="Courier" w:cs="Times New Roman"/>
+          <w:b/>
+          <w:color w:val="0000FF"/>
+          <w:spacing w:val="-11"/>
+          <w:sz w:val="30"/>
+          <w:szCs w:val="30"/>
+          <w:bdr w:val="none" w:sz="0" w:space="0" w:color="auto" w:frame="1"/>
+        </w:rPr>
+        <w:t>/li</w:t>
+      </w:r>
+      <w:r>
+        <w:rPr>
+          <w:rFonts w:ascii="Courier" w:eastAsia="Times New Roman" w:hAnsi="Courier" w:cs="Times New Roman"/>
+          <w:b/>
+          <w:color w:val="0000FF"/>
+          <w:spacing w:val="-11"/>
+          <w:sz w:val="30"/>
+          <w:szCs w:val="30"/>
+          <w:bdr w:val="none" w:sz="0" w:space="0" w:color="auto" w:frame="1"/>
+        </w:rPr>
+        <w:t>&gt;</w:t>
+      </w:r>
+    </w:p>
+    <w:p>
+      <w:pPr>
+        <w:rPr>
+          <w:rFonts w:ascii="Courier" w:eastAsia="Times New Roman" w:hAnsi="Courier" w:cs="Times New Roman"/>
+          <w:b/>
+          <w:color w:val="0000FF"/>
+          <w:spacing w:val="-11"/>
+          <w:sz w:val="30"/>
+          <w:szCs w:val="30"/>
+          <w:bdr w:val="none" w:sz="0" w:space="0" w:color="auto" w:frame="1"/>
+        </w:rPr>
+      </w:pPr>
+      <w:r>
+        <w:rPr>
+          <w:rFonts w:ascii="Courier" w:eastAsia="Times New Roman" w:hAnsi="Courier" w:cs="Times New Roman"/>
+          <w:b/>
+          <w:color w:val="0000FF"/>
+          <w:spacing w:val="-11"/>
+          <w:sz w:val="30"/>
+          <w:szCs w:val="30"/>
+          <w:bdr w:val="none" w:sz="0" w:space="0" w:color="auto" w:frame="1"/>
+        </w:rPr>
+        <w:t xml:space="preserve"> </w:t>
+      </w:r>
+      <w:r>
+        <w:rPr>
+          <w:rFonts w:ascii="Courier" w:eastAsia="Times New Roman" w:hAnsi="Courier" w:cs="Times New Roman"/>
+          <w:b/>
+          <w:color w:val="0000FF"/>
+          <w:spacing w:val="-11"/>
+          <w:sz w:val="30"/>
+          <w:szCs w:val="30"/>
+          <w:bdr w:val="none" w:sz="0" w:space="0" w:color="auto" w:frame="1"/>
+        </w:rPr>
+        <w:t>&lt;</w:t>
+      </w:r>
+      <w:r>
+        <w:rPr>
+          <w:rFonts w:ascii="Courier" w:eastAsia="Times New Roman" w:hAnsi="Courier" w:cs="Times New Roman"/>
+          <w:b/>
+          <w:color w:val="0000FF"/>
+          <w:spacing w:val="-11"/>
+          <w:sz w:val="30"/>
+          <w:szCs w:val="30"/>
+          <w:bdr w:val="none" w:sz="0" w:space="0" w:color="auto" w:frame="1"/>
+        </w:rPr>
+        <w:t>/ol</w:t>
+      </w:r>
+      <w:r>
+        <w:rPr>
+          <w:rFonts w:ascii="Courier" w:eastAsia="Times New Roman" w:hAnsi="Courier" w:cs="Times New Roman"/>
+          <w:b/>
+          <w:color w:val="0000FF"/>
+          <w:spacing w:val="-11"/>
+          <w:sz w:val="30"/>
+          <w:szCs w:val="30"/>
+          <w:bdr w:val="none" w:sz="0" w:space="0" w:color="auto" w:frame="1"/>
+        </w:rPr>
+        <w:t>&gt;</w:t>
+      </w:r>
+      <w:r>
+        <w:rPr>
+          <w:rFonts w:ascii="Courier" w:eastAsia="Times New Roman" w:hAnsi="Courier" w:cs="Times New Roman"/>
+          <w:b/>
+          <w:color w:val="0000FF"/>
+          <w:spacing w:val="-11"/>
+          <w:sz w:val="30"/>
+          <w:szCs w:val="30"/>
+          <w:bdr w:val="none" w:sz="0" w:space="0" w:color="auto" w:frame="1"/>
+        </w:rPr>
+        <w:br w:type="page"/>
+      </w:r>
+    </w:p>
+    <w:p>
+      <w:pPr>
+        <w:rPr>
+          <w:rFonts w:ascii="Courier" w:eastAsia="Times New Roman" w:hAnsi="Courier" w:cs="Times New Roman"/>
+          <w:b/>
+          <w:color w:val="0000FF"/>
+          <w:spacing w:val="-11"/>
+          <w:sz w:val="30"/>
+          <w:szCs w:val="30"/>
+          <w:bdr w:val="none" w:sz="0" w:space="0" w:color="auto" w:frame="1"/>
+        </w:rPr>
+      </w:pPr>
+    </w:p>
+    <w:p>
+      <w:pPr>
+        <w:rPr>
+          <w:rFonts w:ascii="Courier" w:eastAsia="Times New Roman" w:hAnsi="Courier" w:cs="Times New Roman"/>
+          <w:b/>
+          <w:color w:val="0000FF"/>
+          <w:spacing w:val="-11"/>
+          <w:sz w:val="30"/>
+          <w:szCs w:val="30"/>
+          <w:bdr w:val="none" w:sz="0" w:space="0" w:color="auto" w:frame="1"/>
+        </w:rPr>
+      </w:pPr>
+    </w:p>
+    <w:p>
+      <w:pPr>
+        <w:rPr>
+          <w:rFonts w:ascii="Courier" w:eastAsia="Times New Roman" w:hAnsi="Courier" w:cs="Times New Roman"/>
+          <w:b/>
+          <w:color w:val="0000FF"/>
+          <w:spacing w:val="-11"/>
+          <w:sz w:val="30"/>
+          <w:szCs w:val="30"/>
+          <w:bdr w:val="none" w:sz="0" w:space="0" w:color="auto" w:frame="1"/>
+        </w:rPr>
+      </w:pPr>
+      <w:r>
+        <w:rPr>
+          <w:rFonts w:ascii="Courier" w:eastAsia="Times New Roman" w:hAnsi="Courier" w:cs="Times New Roman"/>
+          <w:b/>
+          <w:color w:val="0000FF"/>
+          <w:spacing w:val="-11"/>
+          <w:sz w:val="30"/>
+          <w:szCs w:val="30"/>
+          <w:bdr w:val="none" w:sz="0" w:space="0" w:color="auto" w:frame="1"/>
+        </w:rPr>
+        <w:t xml:space="preserve">/* </w:t>
+      </w:r>
+      <w:r>
+        <w:rPr>
+          <w:rFonts w:ascii="Courier" w:eastAsia="Times New Roman" w:hAnsi="Courier" w:cs="Times New Roman"/>
+          <w:spacing w:val="-11"/>
+          <w:sz w:val="30"/>
+          <w:szCs w:val="30"/>
+          <w:bdr w:val="none" w:sz="0" w:space="0" w:color="auto" w:frame="1"/>
+        </w:rPr>
+        <w:t>Table with one row and column</w:t>
+      </w:r>
+      <w:r>
+        <w:rPr>
+          <w:rFonts w:ascii="Courier" w:eastAsia="Times New Roman" w:hAnsi="Courier" w:cs="Times New Roman"/>
+          <w:b/>
+          <w:color w:val="0000FF"/>
+          <w:spacing w:val="-11"/>
+          <w:sz w:val="30"/>
+          <w:szCs w:val="30"/>
+          <w:bdr w:val="none" w:sz="0" w:space="0" w:color="auto" w:frame="1"/>
+        </w:rPr>
+        <w:t>*/</w:t>
+      </w:r>
+    </w:p>
+    <w:p>
+      <w:pPr>
+        <w:rPr>
+          <w:rFonts w:ascii="Courier" w:eastAsia="Times New Roman" w:hAnsi="Courier" w:cs="Times New Roman"/>
+          <w:b/>
+          <w:color w:val="0000FF"/>
+          <w:spacing w:val="-11"/>
+          <w:sz w:val="30"/>
+          <w:szCs w:val="30"/>
+          <w:bdr w:val="none" w:sz="0" w:space="0" w:color="auto" w:frame="1"/>
+        </w:rPr>
+      </w:pPr>
+      <w:r>
+        <w:rPr>
+          <w:rFonts w:ascii="Courier" w:eastAsia="Times New Roman" w:hAnsi="Courier" w:cs="Times New Roman"/>
+          <w:b/>
+          <w:color w:val="0000FF"/>
+          <w:spacing w:val="-11"/>
+          <w:sz w:val="30"/>
+          <w:szCs w:val="30"/>
+          <w:bdr w:val="none" w:sz="0" w:space="0" w:color="auto" w:frame="1"/>
+        </w:rPr>
+        <w:t xml:space="preserve"> </w:t>
+      </w:r>
+      <w:r>
+        <w:rPr>
+          <w:rFonts w:ascii="Courier" w:eastAsia="Times New Roman" w:hAnsi="Courier" w:cs="Times New Roman"/>
+          <w:b/>
+          <w:color w:val="0000FF"/>
+          <w:spacing w:val="-11"/>
+          <w:sz w:val="30"/>
+          <w:szCs w:val="30"/>
+          <w:bdr w:val="none" w:sz="0" w:space="0" w:color="auto" w:frame="1"/>
+        </w:rPr>
+        <w:t>&lt;</w:t>
+      </w:r>
+      <w:r>
+        <w:rPr>
+          <w:rFonts w:ascii="Courier" w:eastAsia="Times New Roman" w:hAnsi="Courier" w:cs="Times New Roman"/>
+          <w:b/>
+          <w:color w:val="0000FF"/>
+          <w:spacing w:val="-11"/>
+          <w:sz w:val="30"/>
+          <w:szCs w:val="30"/>
+          <w:bdr w:val="none" w:sz="0" w:space="0" w:color="auto" w:frame="1"/>
+        </w:rPr>
+        <w:t>table</w:t>
+      </w:r>
+      <w:r>
+        <w:rPr>
+          <w:rFonts w:ascii="Courier" w:eastAsia="Times New Roman" w:hAnsi="Courier" w:cs="Times New Roman"/>
+          <w:b/>
+          <w:color w:val="0000FF"/>
+          <w:spacing w:val="-11"/>
+          <w:sz w:val="30"/>
+          <w:szCs w:val="30"/>
+          <w:bdr w:val="none" w:sz="0" w:space="0" w:color="auto" w:frame="1"/>
+        </w:rPr>
+        <w:t>&gt;</w:t>
+      </w:r>
     </w:p>
     <w:p>
       <w:pPr>
@@ -1707,7 +2495,7 @@
           <w:szCs w:val="30"/>
           <w:bdr w:val="none" w:sz="0" w:space="0" w:color="auto" w:frame="1"/>
         </w:rPr>
-        <w:t>li</w:t>
+        <w:t>tr</w:t>
       </w:r>
       <w:r>
         <w:rPr>
@@ -1721,15 +2509,30 @@
         </w:rPr>
         <w:t>&gt;</w:t>
       </w:r>
-      <w:r>
-        <w:rPr>
-          <w:rFonts w:ascii="Courier" w:eastAsia="Times New Roman" w:hAnsi="Courier" w:cs="Times New Roman"/>
-          <w:spacing w:val="-11"/>
-          <w:sz w:val="30"/>
-          <w:szCs w:val="30"/>
-          <w:bdr w:val="none" w:sz="0" w:space="0" w:color="auto" w:frame="1"/>
-        </w:rPr>
-        <w:t>unordered list item</w:t>
+    </w:p>
+    <w:p>
+      <w:pPr>
+        <w:rPr>
+          <w:rFonts w:ascii="Courier" w:eastAsia="Times New Roman" w:hAnsi="Courier" w:cs="Times New Roman"/>
+          <w:b/>
+          <w:color w:val="0000FF"/>
+          <w:spacing w:val="-11"/>
+          <w:sz w:val="30"/>
+          <w:szCs w:val="30"/>
+          <w:bdr w:val="none" w:sz="0" w:space="0" w:color="auto" w:frame="1"/>
+        </w:rPr>
+      </w:pPr>
+      <w:r>
+        <w:rPr>
+          <w:rFonts w:ascii="Courier" w:eastAsia="Times New Roman" w:hAnsi="Courier" w:cs="Times New Roman"/>
+          <w:b/>
+          <w:color w:val="0000FF"/>
+          <w:spacing w:val="-11"/>
+          <w:sz w:val="30"/>
+          <w:szCs w:val="30"/>
+          <w:bdr w:val="none" w:sz="0" w:space="0" w:color="auto" w:frame="1"/>
+        </w:rPr>
+        <w:t xml:space="preserve">     </w:t>
       </w:r>
       <w:r>
         <w:rPr>
@@ -1753,7 +2556,7 @@
           <w:szCs w:val="30"/>
           <w:bdr w:val="none" w:sz="0" w:space="0" w:color="auto" w:frame="1"/>
         </w:rPr>
-        <w:t>/li</w:t>
+        <w:t>td</w:t>
       </w:r>
       <w:r>
         <w:rPr>
@@ -1767,6 +2570,113 @@
         </w:rPr>
         <w:t>&gt;</w:t>
       </w:r>
+      <w:r>
+        <w:rPr>
+          <w:rFonts w:ascii="Courier" w:eastAsia="Times New Roman" w:hAnsi="Courier" w:cs="Times New Roman"/>
+          <w:spacing w:val="-11"/>
+          <w:sz w:val="30"/>
+          <w:szCs w:val="30"/>
+          <w:bdr w:val="none" w:sz="0" w:space="0" w:color="auto" w:frame="1"/>
+        </w:rPr>
+        <w:t>Row 1 Col 1</w:t>
+      </w:r>
+      <w:r>
+        <w:rPr>
+          <w:rFonts w:ascii="Courier" w:eastAsia="Times New Roman" w:hAnsi="Courier" w:cs="Times New Roman"/>
+          <w:b/>
+          <w:color w:val="0000FF"/>
+          <w:spacing w:val="-11"/>
+          <w:sz w:val="30"/>
+          <w:szCs w:val="30"/>
+          <w:bdr w:val="none" w:sz="0" w:space="0" w:color="auto" w:frame="1"/>
+        </w:rPr>
+        <w:t>&lt;</w:t>
+      </w:r>
+      <w:r>
+        <w:rPr>
+          <w:rFonts w:ascii="Courier" w:eastAsia="Times New Roman" w:hAnsi="Courier" w:cs="Times New Roman"/>
+          <w:b/>
+          <w:color w:val="0000FF"/>
+          <w:spacing w:val="-11"/>
+          <w:sz w:val="30"/>
+          <w:szCs w:val="30"/>
+          <w:bdr w:val="none" w:sz="0" w:space="0" w:color="auto" w:frame="1"/>
+        </w:rPr>
+        <w:t>/td</w:t>
+      </w:r>
+      <w:r>
+        <w:rPr>
+          <w:rFonts w:ascii="Courier" w:eastAsia="Times New Roman" w:hAnsi="Courier" w:cs="Times New Roman"/>
+          <w:b/>
+          <w:color w:val="0000FF"/>
+          <w:spacing w:val="-11"/>
+          <w:sz w:val="30"/>
+          <w:szCs w:val="30"/>
+          <w:bdr w:val="none" w:sz="0" w:space="0" w:color="auto" w:frame="1"/>
+        </w:rPr>
+        <w:t>&gt;</w:t>
+      </w:r>
+    </w:p>
+    <w:p>
+      <w:pPr>
+        <w:rPr>
+          <w:rFonts w:ascii="Courier" w:eastAsia="Times New Roman" w:hAnsi="Courier" w:cs="Times New Roman"/>
+          <w:b/>
+          <w:color w:val="0000FF"/>
+          <w:spacing w:val="-11"/>
+          <w:sz w:val="30"/>
+          <w:szCs w:val="30"/>
+          <w:bdr w:val="none" w:sz="0" w:space="0" w:color="auto" w:frame="1"/>
+        </w:rPr>
+      </w:pPr>
+      <w:r>
+        <w:rPr>
+          <w:rFonts w:ascii="Courier" w:eastAsia="Times New Roman" w:hAnsi="Courier" w:cs="Times New Roman"/>
+          <w:b/>
+          <w:color w:val="0000FF"/>
+          <w:spacing w:val="-11"/>
+          <w:sz w:val="30"/>
+          <w:szCs w:val="30"/>
+          <w:bdr w:val="none" w:sz="0" w:space="0" w:color="auto" w:frame="1"/>
+        </w:rPr>
+        <w:t xml:space="preserve">   </w:t>
+      </w:r>
+      <w:r>
+        <w:rPr>
+          <w:rFonts w:ascii="Courier" w:eastAsia="Times New Roman" w:hAnsi="Courier" w:cs="Times New Roman"/>
+          <w:b/>
+          <w:color w:val="0000FF"/>
+          <w:spacing w:val="-11"/>
+          <w:sz w:val="30"/>
+          <w:szCs w:val="30"/>
+          <w:bdr w:val="none" w:sz="0" w:space="0" w:color="auto" w:frame="1"/>
+        </w:rPr>
+        <w:t>&lt;</w:t>
+      </w:r>
+      <w:r>
+        <w:rPr>
+          <w:rFonts w:ascii="Courier" w:eastAsia="Times New Roman" w:hAnsi="Courier" w:cs="Times New Roman"/>
+          <w:b/>
+          <w:color w:val="0000FF"/>
+          <w:spacing w:val="-11"/>
+          <w:sz w:val="30"/>
+          <w:szCs w:val="30"/>
+          <w:bdr w:val="none" w:sz="0" w:space="0" w:color="auto" w:frame="1"/>
+        </w:rPr>
+        <w:t>/tr</w:t>
+      </w:r>
+      <w:r>
+        <w:rPr>
+          <w:rFonts w:ascii="Courier" w:eastAsia="Times New Roman" w:hAnsi="Courier" w:cs="Times New Roman"/>
+          <w:b/>
+          <w:color w:val="0000FF"/>
+          <w:spacing w:val="-11"/>
+          <w:sz w:val="30"/>
+          <w:szCs w:val="30"/>
+          <w:bdr w:val="none" w:sz="0" w:space="0" w:color="auto" w:frame="1"/>
+        </w:rPr>
+        <w:t>&gt;</w:t>
+      </w:r>
     </w:p>
     <w:p>
       <w:pPr>
@@ -1814,7 +2724,7 @@
           <w:szCs w:val="30"/>
           <w:bdr w:val="none" w:sz="0" w:space="0" w:color="auto" w:frame="1"/>
         </w:rPr>
-        <w:t>/ul</w:t>
+        <w:t>/table</w:t>
       </w:r>
       <w:r>
         <w:rPr>
@@ -1875,7 +2785,7 @@
           <w:szCs w:val="30"/>
           <w:bdr w:val="none" w:sz="0" w:space="0" w:color="auto" w:frame="1"/>
         </w:rPr>
-        <w:t>ol</w:t>
+        <w:t>/div</w:t>
       </w:r>
       <w:r>
         <w:rPr>
@@ -1902,621 +2812,6 @@
           <w:bdr w:val="none" w:sz="0" w:space="0" w:color="auto" w:frame="1"/>
         </w:rPr>
       </w:pPr>
-      <w:r>
-        <w:rPr>
-          <w:rFonts w:ascii="Courier" w:eastAsia="Times New Roman" w:hAnsi="Courier" w:cs="Times New Roman"/>
-          <w:b/>
-          <w:color w:val="0000FF"/>
-          <w:spacing w:val="-11"/>
-          <w:sz w:val="30"/>
-          <w:szCs w:val="30"/>
-          <w:bdr w:val="none" w:sz="0" w:space="0" w:color="auto" w:frame="1"/>
-        </w:rPr>
-        <w:t xml:space="preserve">   </w:t>
-      </w:r>
-      <w:r>
-        <w:rPr>
-          <w:rFonts w:ascii="Courier" w:eastAsia="Times New Roman" w:hAnsi="Courier" w:cs="Times New Roman"/>
-          <w:b/>
-          <w:color w:val="0000FF"/>
-          <w:spacing w:val="-11"/>
-          <w:sz w:val="30"/>
-          <w:szCs w:val="30"/>
-          <w:bdr w:val="none" w:sz="0" w:space="0" w:color="auto" w:frame="1"/>
-        </w:rPr>
-        <w:t>&lt;</w:t>
-      </w:r>
-      <w:r>
-        <w:rPr>
-          <w:rFonts w:ascii="Courier" w:eastAsia="Times New Roman" w:hAnsi="Courier" w:cs="Times New Roman"/>
-          <w:b/>
-          <w:color w:val="0000FF"/>
-          <w:spacing w:val="-11"/>
-          <w:sz w:val="30"/>
-          <w:szCs w:val="30"/>
-          <w:bdr w:val="none" w:sz="0" w:space="0" w:color="auto" w:frame="1"/>
-        </w:rPr>
-        <w:t>li</w:t>
-      </w:r>
-      <w:r>
-        <w:rPr>
-          <w:rFonts w:ascii="Courier" w:eastAsia="Times New Roman" w:hAnsi="Courier" w:cs="Times New Roman"/>
-          <w:b/>
-          <w:color w:val="0000FF"/>
-          <w:spacing w:val="-11"/>
-          <w:sz w:val="30"/>
-          <w:szCs w:val="30"/>
-          <w:bdr w:val="none" w:sz="0" w:space="0" w:color="auto" w:frame="1"/>
-        </w:rPr>
-        <w:t>&gt;</w:t>
-      </w:r>
-      <w:r>
-        <w:rPr>
-          <w:rFonts w:ascii="Courier" w:eastAsia="Times New Roman" w:hAnsi="Courier" w:cs="Times New Roman"/>
-          <w:spacing w:val="-11"/>
-          <w:sz w:val="30"/>
-          <w:szCs w:val="30"/>
-          <w:bdr w:val="none" w:sz="0" w:space="0" w:color="auto" w:frame="1"/>
-        </w:rPr>
-        <w:t>ordered list item</w:t>
-      </w:r>
-      <w:r>
-        <w:rPr>
-          <w:rFonts w:ascii="Courier" w:eastAsia="Times New Roman" w:hAnsi="Courier" w:cs="Times New Roman"/>
-          <w:b/>
-          <w:color w:val="0000FF"/>
-          <w:spacing w:val="-11"/>
-          <w:sz w:val="30"/>
-          <w:szCs w:val="30"/>
-          <w:bdr w:val="none" w:sz="0" w:space="0" w:color="auto" w:frame="1"/>
-        </w:rPr>
-        <w:t>&lt;</w:t>
-      </w:r>
-      <w:r>
-        <w:rPr>
-          <w:rFonts w:ascii="Courier" w:eastAsia="Times New Roman" w:hAnsi="Courier" w:cs="Times New Roman"/>
-          <w:b/>
-          <w:color w:val="0000FF"/>
-          <w:spacing w:val="-11"/>
-          <w:sz w:val="30"/>
-          <w:szCs w:val="30"/>
-          <w:bdr w:val="none" w:sz="0" w:space="0" w:color="auto" w:frame="1"/>
-        </w:rPr>
-        <w:t>/li</w:t>
-      </w:r>
-      <w:r>
-        <w:rPr>
-          <w:rFonts w:ascii="Courier" w:eastAsia="Times New Roman" w:hAnsi="Courier" w:cs="Times New Roman"/>
-          <w:b/>
-          <w:color w:val="0000FF"/>
-          <w:spacing w:val="-11"/>
-          <w:sz w:val="30"/>
-          <w:szCs w:val="30"/>
-          <w:bdr w:val="none" w:sz="0" w:space="0" w:color="auto" w:frame="1"/>
-        </w:rPr>
-        <w:t>&gt;</w:t>
-      </w:r>
-    </w:p>
-    <w:p>
-      <w:pPr>
-        <w:rPr>
-          <w:rFonts w:ascii="Courier" w:eastAsia="Times New Roman" w:hAnsi="Courier" w:cs="Times New Roman"/>
-          <w:b/>
-          <w:color w:val="0000FF"/>
-          <w:spacing w:val="-11"/>
-          <w:sz w:val="30"/>
-          <w:szCs w:val="30"/>
-          <w:bdr w:val="none" w:sz="0" w:space="0" w:color="auto" w:frame="1"/>
-        </w:rPr>
-      </w:pPr>
-      <w:r>
-        <w:rPr>
-          <w:rFonts w:ascii="Courier" w:eastAsia="Times New Roman" w:hAnsi="Courier" w:cs="Times New Roman"/>
-          <w:b/>
-          <w:color w:val="0000FF"/>
-          <w:spacing w:val="-11"/>
-          <w:sz w:val="30"/>
-          <w:szCs w:val="30"/>
-          <w:bdr w:val="none" w:sz="0" w:space="0" w:color="auto" w:frame="1"/>
-        </w:rPr>
-        <w:t xml:space="preserve"> </w:t>
-      </w:r>
-      <w:r>
-        <w:rPr>
-          <w:rFonts w:ascii="Courier" w:eastAsia="Times New Roman" w:hAnsi="Courier" w:cs="Times New Roman"/>
-          <w:b/>
-          <w:color w:val="0000FF"/>
-          <w:spacing w:val="-11"/>
-          <w:sz w:val="30"/>
-          <w:szCs w:val="30"/>
-          <w:bdr w:val="none" w:sz="0" w:space="0" w:color="auto" w:frame="1"/>
-        </w:rPr>
-        <w:t>&lt;</w:t>
-      </w:r>
-      <w:r>
-        <w:rPr>
-          <w:rFonts w:ascii="Courier" w:eastAsia="Times New Roman" w:hAnsi="Courier" w:cs="Times New Roman"/>
-          <w:b/>
-          <w:color w:val="0000FF"/>
-          <w:spacing w:val="-11"/>
-          <w:sz w:val="30"/>
-          <w:szCs w:val="30"/>
-          <w:bdr w:val="none" w:sz="0" w:space="0" w:color="auto" w:frame="1"/>
-        </w:rPr>
-        <w:t>/ol</w:t>
-      </w:r>
-      <w:r>
-        <w:rPr>
-          <w:rFonts w:ascii="Courier" w:eastAsia="Times New Roman" w:hAnsi="Courier" w:cs="Times New Roman"/>
-          <w:b/>
-          <w:color w:val="0000FF"/>
-          <w:spacing w:val="-11"/>
-          <w:sz w:val="30"/>
-          <w:szCs w:val="30"/>
-          <w:bdr w:val="none" w:sz="0" w:space="0" w:color="auto" w:frame="1"/>
-        </w:rPr>
-        <w:t>&gt;</w:t>
-      </w:r>
-    </w:p>
-    <w:p>
-      <w:pPr>
-        <w:rPr>
-          <w:rFonts w:ascii="Courier" w:eastAsia="Times New Roman" w:hAnsi="Courier" w:cs="Times New Roman"/>
-          <w:b/>
-          <w:color w:val="0000FF"/>
-          <w:spacing w:val="-11"/>
-          <w:sz w:val="30"/>
-          <w:szCs w:val="30"/>
-          <w:bdr w:val="none" w:sz="0" w:space="0" w:color="auto" w:frame="1"/>
-        </w:rPr>
-      </w:pPr>
-      <w:r>
-        <w:rPr>
-          <w:rFonts w:ascii="Courier" w:eastAsia="Times New Roman" w:hAnsi="Courier" w:cs="Times New Roman"/>
-          <w:b/>
-          <w:color w:val="0000FF"/>
-          <w:spacing w:val="-11"/>
-          <w:sz w:val="30"/>
-          <w:szCs w:val="30"/>
-          <w:bdr w:val="none" w:sz="0" w:space="0" w:color="auto" w:frame="1"/>
-        </w:rPr>
-        <w:t xml:space="preserve">/* </w:t>
-      </w:r>
-      <w:r>
-        <w:rPr>
-          <w:rFonts w:ascii="Courier" w:eastAsia="Times New Roman" w:hAnsi="Courier" w:cs="Times New Roman"/>
-          <w:spacing w:val="-11"/>
-          <w:sz w:val="30"/>
-          <w:szCs w:val="30"/>
-          <w:bdr w:val="none" w:sz="0" w:space="0" w:color="auto" w:frame="1"/>
-        </w:rPr>
-        <w:t>Table with one row and column</w:t>
-      </w:r>
-      <w:r>
-        <w:rPr>
-          <w:rFonts w:ascii="Courier" w:eastAsia="Times New Roman" w:hAnsi="Courier" w:cs="Times New Roman"/>
-          <w:b/>
-          <w:color w:val="0000FF"/>
-          <w:spacing w:val="-11"/>
-          <w:sz w:val="30"/>
-          <w:szCs w:val="30"/>
-          <w:bdr w:val="none" w:sz="0" w:space="0" w:color="auto" w:frame="1"/>
-        </w:rPr>
-        <w:t>*/</w:t>
-      </w:r>
-    </w:p>
-    <w:p>
-      <w:pPr>
-        <w:rPr>
-          <w:rFonts w:ascii="Courier" w:eastAsia="Times New Roman" w:hAnsi="Courier" w:cs="Times New Roman"/>
-          <w:b/>
-          <w:color w:val="0000FF"/>
-          <w:spacing w:val="-11"/>
-          <w:sz w:val="30"/>
-          <w:szCs w:val="30"/>
-          <w:bdr w:val="none" w:sz="0" w:space="0" w:color="auto" w:frame="1"/>
-        </w:rPr>
-      </w:pPr>
-      <w:r>
-        <w:rPr>
-          <w:rFonts w:ascii="Courier" w:eastAsia="Times New Roman" w:hAnsi="Courier" w:cs="Times New Roman"/>
-          <w:b/>
-          <w:color w:val="0000FF"/>
-          <w:spacing w:val="-11"/>
-          <w:sz w:val="30"/>
-          <w:szCs w:val="30"/>
-          <w:bdr w:val="none" w:sz="0" w:space="0" w:color="auto" w:frame="1"/>
-        </w:rPr>
-        <w:t xml:space="preserve"> </w:t>
-      </w:r>
-      <w:r>
-        <w:rPr>
-          <w:rFonts w:ascii="Courier" w:eastAsia="Times New Roman" w:hAnsi="Courier" w:cs="Times New Roman"/>
-          <w:b/>
-          <w:color w:val="0000FF"/>
-          <w:spacing w:val="-11"/>
-          <w:sz w:val="30"/>
-          <w:szCs w:val="30"/>
-          <w:bdr w:val="none" w:sz="0" w:space="0" w:color="auto" w:frame="1"/>
-        </w:rPr>
-        <w:t>&lt;</w:t>
-      </w:r>
-      <w:r>
-        <w:rPr>
-          <w:rFonts w:ascii="Courier" w:eastAsia="Times New Roman" w:hAnsi="Courier" w:cs="Times New Roman"/>
-          <w:b/>
-          <w:color w:val="0000FF"/>
-          <w:spacing w:val="-11"/>
-          <w:sz w:val="30"/>
-          <w:szCs w:val="30"/>
-          <w:bdr w:val="none" w:sz="0" w:space="0" w:color="auto" w:frame="1"/>
-        </w:rPr>
-        <w:t>table</w:t>
-      </w:r>
-      <w:r>
-        <w:rPr>
-          <w:rFonts w:ascii="Courier" w:eastAsia="Times New Roman" w:hAnsi="Courier" w:cs="Times New Roman"/>
-          <w:b/>
-          <w:color w:val="0000FF"/>
-          <w:spacing w:val="-11"/>
-          <w:sz w:val="30"/>
-          <w:szCs w:val="30"/>
-          <w:bdr w:val="none" w:sz="0" w:space="0" w:color="auto" w:frame="1"/>
-        </w:rPr>
-        <w:t>&gt;</w:t>
-      </w:r>
-    </w:p>
-    <w:p>
-      <w:pPr>
-        <w:rPr>
-          <w:rFonts w:ascii="Courier" w:eastAsia="Times New Roman" w:hAnsi="Courier" w:cs="Times New Roman"/>
-          <w:b/>
-          <w:color w:val="0000FF"/>
-          <w:spacing w:val="-11"/>
-          <w:sz w:val="30"/>
-          <w:szCs w:val="30"/>
-          <w:bdr w:val="none" w:sz="0" w:space="0" w:color="auto" w:frame="1"/>
-        </w:rPr>
-      </w:pPr>
-      <w:r>
-        <w:rPr>
-          <w:rFonts w:ascii="Courier" w:eastAsia="Times New Roman" w:hAnsi="Courier" w:cs="Times New Roman"/>
-          <w:b/>
-          <w:color w:val="0000FF"/>
-          <w:spacing w:val="-11"/>
-          <w:sz w:val="30"/>
-          <w:szCs w:val="30"/>
-          <w:bdr w:val="none" w:sz="0" w:space="0" w:color="auto" w:frame="1"/>
-        </w:rPr>
-        <w:t xml:space="preserve">   </w:t>
-      </w:r>
-      <w:r>
-        <w:rPr>
-          <w:rFonts w:ascii="Courier" w:eastAsia="Times New Roman" w:hAnsi="Courier" w:cs="Times New Roman"/>
-          <w:b/>
-          <w:color w:val="0000FF"/>
-          <w:spacing w:val="-11"/>
-          <w:sz w:val="30"/>
-          <w:szCs w:val="30"/>
-          <w:bdr w:val="none" w:sz="0" w:space="0" w:color="auto" w:frame="1"/>
-        </w:rPr>
-        <w:t>&lt;</w:t>
-      </w:r>
-      <w:r>
-        <w:rPr>
-          <w:rFonts w:ascii="Courier" w:eastAsia="Times New Roman" w:hAnsi="Courier" w:cs="Times New Roman"/>
-          <w:b/>
-          <w:color w:val="0000FF"/>
-          <w:spacing w:val="-11"/>
-          <w:sz w:val="30"/>
-          <w:szCs w:val="30"/>
-          <w:bdr w:val="none" w:sz="0" w:space="0" w:color="auto" w:frame="1"/>
-        </w:rPr>
-        <w:t>tr</w:t>
-      </w:r>
-      <w:r>
-        <w:rPr>
-          <w:rFonts w:ascii="Courier" w:eastAsia="Times New Roman" w:hAnsi="Courier" w:cs="Times New Roman"/>
-          <w:b/>
-          <w:color w:val="0000FF"/>
-          <w:spacing w:val="-11"/>
-          <w:sz w:val="30"/>
-          <w:szCs w:val="30"/>
-          <w:bdr w:val="none" w:sz="0" w:space="0" w:color="auto" w:frame="1"/>
-        </w:rPr>
-        <w:t>&gt;</w:t>
-      </w:r>
-    </w:p>
-    <w:p>
-      <w:pPr>
-        <w:rPr>
-          <w:rFonts w:ascii="Courier" w:eastAsia="Times New Roman" w:hAnsi="Courier" w:cs="Times New Roman"/>
-          <w:b/>
-          <w:color w:val="0000FF"/>
-          <w:spacing w:val="-11"/>
-          <w:sz w:val="30"/>
-          <w:szCs w:val="30"/>
-          <w:bdr w:val="none" w:sz="0" w:space="0" w:color="auto" w:frame="1"/>
-        </w:rPr>
-      </w:pPr>
-      <w:r>
-        <w:rPr>
-          <w:rFonts w:ascii="Courier" w:eastAsia="Times New Roman" w:hAnsi="Courier" w:cs="Times New Roman"/>
-          <w:b/>
-          <w:color w:val="0000FF"/>
-          <w:spacing w:val="-11"/>
-          <w:sz w:val="30"/>
-          <w:szCs w:val="30"/>
-          <w:bdr w:val="none" w:sz="0" w:space="0" w:color="auto" w:frame="1"/>
-        </w:rPr>
-        <w:t xml:space="preserve">     </w:t>
-      </w:r>
-      <w:r>
-        <w:rPr>
-          <w:rFonts w:ascii="Courier" w:eastAsia="Times New Roman" w:hAnsi="Courier" w:cs="Times New Roman"/>
-          <w:b/>
-          <w:color w:val="0000FF"/>
-          <w:spacing w:val="-11"/>
-          <w:sz w:val="30"/>
-          <w:szCs w:val="30"/>
-          <w:bdr w:val="none" w:sz="0" w:space="0" w:color="auto" w:frame="1"/>
-        </w:rPr>
-        <w:t>&lt;</w:t>
-      </w:r>
-      <w:r>
-        <w:rPr>
-          <w:rFonts w:ascii="Courier" w:eastAsia="Times New Roman" w:hAnsi="Courier" w:cs="Times New Roman"/>
-          <w:b/>
-          <w:color w:val="0000FF"/>
-          <w:spacing w:val="-11"/>
-          <w:sz w:val="30"/>
-          <w:szCs w:val="30"/>
-          <w:bdr w:val="none" w:sz="0" w:space="0" w:color="auto" w:frame="1"/>
-        </w:rPr>
-        <w:t>td</w:t>
-      </w:r>
-      <w:r>
-        <w:rPr>
-          <w:rFonts w:ascii="Courier" w:eastAsia="Times New Roman" w:hAnsi="Courier" w:cs="Times New Roman"/>
-          <w:b/>
-          <w:color w:val="0000FF"/>
-          <w:spacing w:val="-11"/>
-          <w:sz w:val="30"/>
-          <w:szCs w:val="30"/>
-          <w:bdr w:val="none" w:sz="0" w:space="0" w:color="auto" w:frame="1"/>
-        </w:rPr>
-        <w:t>&gt;</w:t>
-      </w:r>
-      <w:r>
-        <w:rPr>
-          <w:rFonts w:ascii="Courier" w:eastAsia="Times New Roman" w:hAnsi="Courier" w:cs="Times New Roman"/>
-          <w:b/>
-          <w:spacing w:val="-11"/>
-          <w:sz w:val="30"/>
-          <w:szCs w:val="30"/>
-          <w:bdr w:val="none" w:sz="0" w:space="0" w:color="auto" w:frame="1"/>
-        </w:rPr>
-        <w:t>Row 1 Col 1</w:t>
-      </w:r>
-      <w:r>
-        <w:rPr>
-          <w:rFonts w:ascii="Courier" w:eastAsia="Times New Roman" w:hAnsi="Courier" w:cs="Times New Roman"/>
-          <w:b/>
-          <w:color w:val="0000FF"/>
-          <w:spacing w:val="-11"/>
-          <w:sz w:val="30"/>
-          <w:szCs w:val="30"/>
-          <w:bdr w:val="none" w:sz="0" w:space="0" w:color="auto" w:frame="1"/>
-        </w:rPr>
-        <w:t>&lt;</w:t>
-      </w:r>
-      <w:r>
-        <w:rPr>
-          <w:rFonts w:ascii="Courier" w:eastAsia="Times New Roman" w:hAnsi="Courier" w:cs="Times New Roman"/>
-          <w:b/>
-          <w:color w:val="0000FF"/>
-          <w:spacing w:val="-11"/>
-          <w:sz w:val="30"/>
-          <w:szCs w:val="30"/>
-          <w:bdr w:val="none" w:sz="0" w:space="0" w:color="auto" w:frame="1"/>
-        </w:rPr>
-        <w:t>/td</w:t>
-      </w:r>
-      <w:r>
-        <w:rPr>
-          <w:rFonts w:ascii="Courier" w:eastAsia="Times New Roman" w:hAnsi="Courier" w:cs="Times New Roman"/>
-          <w:b/>
-          <w:color w:val="0000FF"/>
-          <w:spacing w:val="-11"/>
-          <w:sz w:val="30"/>
-          <w:szCs w:val="30"/>
-          <w:bdr w:val="none" w:sz="0" w:space="0" w:color="auto" w:frame="1"/>
-        </w:rPr>
-        <w:t>&gt;</w:t>
-      </w:r>
-    </w:p>
-    <w:p>
-      <w:pPr>
-        <w:rPr>
-          <w:rFonts w:ascii="Courier" w:eastAsia="Times New Roman" w:hAnsi="Courier" w:cs="Times New Roman"/>
-          <w:b/>
-          <w:color w:val="0000FF"/>
-          <w:spacing w:val="-11"/>
-          <w:sz w:val="30"/>
-          <w:szCs w:val="30"/>
-          <w:bdr w:val="none" w:sz="0" w:space="0" w:color="auto" w:frame="1"/>
-        </w:rPr>
-      </w:pPr>
-      <w:r>
-        <w:rPr>
-          <w:rFonts w:ascii="Courier" w:eastAsia="Times New Roman" w:hAnsi="Courier" w:cs="Times New Roman"/>
-          <w:b/>
-          <w:color w:val="0000FF"/>
-          <w:spacing w:val="-11"/>
-          <w:sz w:val="30"/>
-          <w:szCs w:val="30"/>
-          <w:bdr w:val="none" w:sz="0" w:space="0" w:color="auto" w:frame="1"/>
-        </w:rPr>
-        <w:t xml:space="preserve">   </w:t>
-      </w:r>
-      <w:r>
-        <w:rPr>
-          <w:rFonts w:ascii="Courier" w:eastAsia="Times New Roman" w:hAnsi="Courier" w:cs="Times New Roman"/>
-          <w:b/>
-          <w:color w:val="0000FF"/>
-          <w:spacing w:val="-11"/>
-          <w:sz w:val="30"/>
-          <w:szCs w:val="30"/>
-          <w:bdr w:val="none" w:sz="0" w:space="0" w:color="auto" w:frame="1"/>
-        </w:rPr>
-        <w:t>&lt;</w:t>
-      </w:r>
-      <w:r>
-        <w:rPr>
-          <w:rFonts w:ascii="Courier" w:eastAsia="Times New Roman" w:hAnsi="Courier" w:cs="Times New Roman"/>
-          <w:b/>
-          <w:color w:val="0000FF"/>
-          <w:spacing w:val="-11"/>
-          <w:sz w:val="30"/>
-          <w:szCs w:val="30"/>
-          <w:bdr w:val="none" w:sz="0" w:space="0" w:color="auto" w:frame="1"/>
-        </w:rPr>
-        <w:t>/tr</w:t>
-      </w:r>
-      <w:r>
-        <w:rPr>
-          <w:rFonts w:ascii="Courier" w:eastAsia="Times New Roman" w:hAnsi="Courier" w:cs="Times New Roman"/>
-          <w:b/>
-          <w:color w:val="0000FF"/>
-          <w:spacing w:val="-11"/>
-          <w:sz w:val="30"/>
-          <w:szCs w:val="30"/>
-          <w:bdr w:val="none" w:sz="0" w:space="0" w:color="auto" w:frame="1"/>
-        </w:rPr>
-        <w:t>&gt;</w:t>
-      </w:r>
-    </w:p>
-    <w:p>
-      <w:pPr>
-        <w:rPr>
-          <w:rFonts w:ascii="Courier" w:eastAsia="Times New Roman" w:hAnsi="Courier" w:cs="Times New Roman"/>
-          <w:b/>
-          <w:color w:val="0000FF"/>
-          <w:spacing w:val="-11"/>
-          <w:sz w:val="30"/>
-          <w:szCs w:val="30"/>
-          <w:bdr w:val="none" w:sz="0" w:space="0" w:color="auto" w:frame="1"/>
-        </w:rPr>
-      </w:pPr>
-      <w:r>
-        <w:rPr>
-          <w:rFonts w:ascii="Courier" w:eastAsia="Times New Roman" w:hAnsi="Courier" w:cs="Times New Roman"/>
-          <w:b/>
-          <w:color w:val="0000FF"/>
-          <w:spacing w:val="-11"/>
-          <w:sz w:val="30"/>
-          <w:szCs w:val="30"/>
-          <w:bdr w:val="none" w:sz="0" w:space="0" w:color="auto" w:frame="1"/>
-        </w:rPr>
-        <w:t xml:space="preserve"> </w:t>
-      </w:r>
-      <w:r>
-        <w:rPr>
-          <w:rFonts w:ascii="Courier" w:eastAsia="Times New Roman" w:hAnsi="Courier" w:cs="Times New Roman"/>
-          <w:b/>
-          <w:color w:val="0000FF"/>
-          <w:spacing w:val="-11"/>
-          <w:sz w:val="30"/>
-          <w:szCs w:val="30"/>
-          <w:bdr w:val="none" w:sz="0" w:space="0" w:color="auto" w:frame="1"/>
-        </w:rPr>
-        <w:t>&lt;</w:t>
-      </w:r>
-      <w:r>
-        <w:rPr>
-          <w:rFonts w:ascii="Courier" w:eastAsia="Times New Roman" w:hAnsi="Courier" w:cs="Times New Roman"/>
-          <w:b/>
-          <w:color w:val="0000FF"/>
-          <w:spacing w:val="-11"/>
-          <w:sz w:val="30"/>
-          <w:szCs w:val="30"/>
-          <w:bdr w:val="none" w:sz="0" w:space="0" w:color="auto" w:frame="1"/>
-        </w:rPr>
-        <w:t>/table</w:t>
-      </w:r>
-      <w:r>
-        <w:rPr>
-          <w:rFonts w:ascii="Courier" w:eastAsia="Times New Roman" w:hAnsi="Courier" w:cs="Times New Roman"/>
-          <w:b/>
-          <w:color w:val="0000FF"/>
-          <w:spacing w:val="-11"/>
-          <w:sz w:val="30"/>
-          <w:szCs w:val="30"/>
-          <w:bdr w:val="none" w:sz="0" w:space="0" w:color="auto" w:frame="1"/>
-        </w:rPr>
-        <w:t>&gt;</w:t>
-      </w:r>
-    </w:p>
-    <w:p>
-      <w:pPr>
-        <w:rPr>
-          <w:rFonts w:ascii="Courier" w:eastAsia="Times New Roman" w:hAnsi="Courier" w:cs="Times New Roman"/>
-          <w:b/>
-          <w:color w:val="0000FF"/>
-          <w:spacing w:val="-11"/>
-          <w:sz w:val="30"/>
-          <w:szCs w:val="30"/>
-          <w:bdr w:val="none" w:sz="0" w:space="0" w:color="auto" w:frame="1"/>
-        </w:rPr>
-      </w:pPr>
-      <w:r>
-        <w:rPr>
-          <w:rFonts w:ascii="Courier" w:eastAsia="Times New Roman" w:hAnsi="Courier" w:cs="Times New Roman"/>
-          <w:b/>
-          <w:color w:val="0000FF"/>
-          <w:spacing w:val="-11"/>
-          <w:sz w:val="30"/>
-          <w:szCs w:val="30"/>
-          <w:bdr w:val="none" w:sz="0" w:space="0" w:color="auto" w:frame="1"/>
-        </w:rPr>
-        <w:t xml:space="preserve"> </w:t>
-      </w:r>
-      <w:r>
-        <w:rPr>
-          <w:rFonts w:ascii="Courier" w:eastAsia="Times New Roman" w:hAnsi="Courier" w:cs="Times New Roman"/>
-          <w:b/>
-          <w:color w:val="0000FF"/>
-          <w:spacing w:val="-11"/>
-          <w:sz w:val="30"/>
-          <w:szCs w:val="30"/>
-          <w:bdr w:val="none" w:sz="0" w:space="0" w:color="auto" w:frame="1"/>
-        </w:rPr>
-        <w:t>&lt;</w:t>
-      </w:r>
-      <w:r>
-        <w:rPr>
-          <w:rFonts w:ascii="Courier" w:eastAsia="Times New Roman" w:hAnsi="Courier" w:cs="Times New Roman"/>
-          <w:b/>
-          <w:color w:val="0000FF"/>
-          <w:spacing w:val="-11"/>
-          <w:sz w:val="30"/>
-          <w:szCs w:val="30"/>
-          <w:bdr w:val="none" w:sz="0" w:space="0" w:color="auto" w:frame="1"/>
-        </w:rPr>
-        <w:t>/div</w:t>
-      </w:r>
-      <w:r>
-        <w:rPr>
-          <w:rFonts w:ascii="Courier" w:eastAsia="Times New Roman" w:hAnsi="Courier" w:cs="Times New Roman"/>
-          <w:b/>
-          <w:color w:val="0000FF"/>
-          <w:spacing w:val="-11"/>
-          <w:sz w:val="30"/>
-          <w:szCs w:val="30"/>
-          <w:bdr w:val="none" w:sz="0" w:space="0" w:color="auto" w:frame="1"/>
-        </w:rPr>
-        <w:t>&gt;</w:t>
-      </w:r>
     </w:p>
     <w:p>
       <w:pPr>
@@ -2538,7 +2833,7 @@
           <w:noProof/>
         </w:rPr>
         <w:drawing>
-          <wp:inline distT="0" distB="0" distL="0" distR="0">
+          <wp:inline distT="0" distB="0" distL="0" distR="0" wp14:anchorId="750786FD" wp14:editId="3CD27D4A">
             <wp:extent cx="5486400" cy="2900680"/>
             <wp:effectExtent l="0" t="0" r="0" b="0"/>
             <wp:docPr id="4" name="Picture 4"/>
@@ -2553,7 +2848,7 @@
                     <pic:cNvPicPr/>
                   </pic:nvPicPr>
                   <pic:blipFill>
-                    <a:blip r:embed="rId9">
+                    <a:blip r:embed="rId10">
                       <a:extLst>
                         <a:ext uri="{28A0092B-C50C-407E-A947-70E740481C1C}">
                           <a14:useLocalDpi xmlns:a14="http://schemas.microsoft.com/office/drawing/2010/main" val="0"/>
@@ -2591,17 +2886,34 @@
     </w:p>
     <w:p>
       <w:pPr>
-        <w:rPr>
-          <w:sz w:val="28"/>
-          <w:szCs w:val="28"/>
-        </w:rPr>
-      </w:pPr>
-      <w:r>
-        <w:rPr>
-          <w:sz w:val="28"/>
-          <w:szCs w:val="28"/>
-        </w:rPr>
-        <w:t>Cascading Style Sheets are a different language from HTML, although HTML and CSS work together. CSS is</w:t>
+        <w:spacing w:before="100" w:beforeAutospacing="1" w:after="100" w:afterAutospacing="1"/>
+        <w:rPr>
+          <w:sz w:val="28"/>
+          <w:szCs w:val="28"/>
+        </w:rPr>
+      </w:pPr>
+      <w:r>
+        <w:rPr>
+          <w:sz w:val="28"/>
+          <w:szCs w:val="28"/>
+        </w:rPr>
+        <w:t xml:space="preserve">Cascading Style Sheets are a different language from HTML, although HTML and CSS work together. </w:t>
+      </w:r>
+    </w:p>
+    <w:p>
+      <w:pPr>
+        <w:spacing w:before="100" w:beforeAutospacing="1" w:after="100" w:afterAutospacing="1"/>
+        <w:rPr>
+          <w:sz w:val="28"/>
+          <w:szCs w:val="28"/>
+        </w:rPr>
+      </w:pPr>
+      <w:r>
+        <w:rPr>
+          <w:sz w:val="28"/>
+          <w:szCs w:val="28"/>
+        </w:rPr>
+        <w:t>CSS is</w:t>
       </w:r>
       <w:r>
         <w:rPr>
@@ -2615,7 +2927,23 @@
           <w:sz w:val="28"/>
           <w:szCs w:val="28"/>
         </w:rPr>
-        <w:t xml:space="preserve"> and a declaration. Declarations are </w:t>
+        <w:t xml:space="preserve"> and a declaration. </w:t>
+      </w:r>
+    </w:p>
+    <w:p>
+      <w:pPr>
+        <w:spacing w:before="100" w:beforeAutospacing="1" w:after="100" w:afterAutospacing="1"/>
+        <w:rPr>
+          <w:sz w:val="28"/>
+          <w:szCs w:val="28"/>
+        </w:rPr>
+      </w:pPr>
+      <w:r>
+        <w:rPr>
+          <w:sz w:val="28"/>
+          <w:szCs w:val="28"/>
+        </w:rPr>
+        <w:t xml:space="preserve">Declarations are </w:t>
       </w:r>
       <w:r>
         <w:rPr>
@@ -2624,6 +2952,54 @@
         </w:rPr>
         <w:t>property-value pairs.</w:t>
       </w:r>
+      <w:r>
+        <w:rPr>
+          <w:sz w:val="28"/>
+          <w:szCs w:val="28"/>
+        </w:rPr>
+        <w:t xml:space="preserve"> </w:t>
+      </w:r>
+    </w:p>
+    <w:p>
+      <w:pPr>
+        <w:spacing w:before="100" w:beforeAutospacing="1" w:after="100" w:afterAutospacing="1"/>
+        <w:rPr>
+          <w:sz w:val="28"/>
+          <w:szCs w:val="28"/>
+        </w:rPr>
+      </w:pPr>
+      <w:r>
+        <w:rPr>
+          <w:sz w:val="28"/>
+          <w:szCs w:val="28"/>
+        </w:rPr>
+        <w:t>Sometimes there are multiple values.</w:t>
+      </w:r>
+    </w:p>
+    <w:p>
+      <w:pPr>
+        <w:spacing w:before="100" w:beforeAutospacing="1" w:after="100" w:afterAutospacing="1"/>
+        <w:rPr>
+          <w:b/>
+          <w:sz w:val="28"/>
+          <w:szCs w:val="28"/>
+        </w:rPr>
+      </w:pPr>
+      <w:r>
+        <w:rPr>
+          <w:sz w:val="28"/>
+          <w:szCs w:val="28"/>
+        </w:rPr>
+        <w:t xml:space="preserve">Text styling – or typeface is controlled by the font rules. They can be determined by individual rules or by a single rule with multiple values for the property </w:t>
+      </w:r>
+      <w:r>
+        <w:rPr>
+          <w:b/>
+          <w:sz w:val="28"/>
+          <w:szCs w:val="28"/>
+        </w:rPr>
+        <w:t>font.</w:t>
+      </w:r>
     </w:p>
     <w:p>
       <w:pPr>
@@ -2729,6 +3105,14 @@
           <w:szCs w:val="28"/>
         </w:rPr>
       </w:pPr>
+    </w:p>
+    <w:p>
+      <w:pPr>
+        <w:rPr>
+          <w:sz w:val="28"/>
+          <w:szCs w:val="28"/>
+        </w:rPr>
+      </w:pPr>
       <w:r>
         <w:rPr>
           <w:sz w:val="28"/>
@@ -2776,6 +3160,22 @@
     </w:p>
     <w:p>
       <w:pPr>
+        <w:spacing w:before="100" w:beforeAutospacing="1" w:after="100" w:afterAutospacing="1"/>
+        <w:rPr>
+          <w:sz w:val="28"/>
+          <w:szCs w:val="28"/>
+        </w:rPr>
+      </w:pPr>
+      <w:r>
+        <w:rPr>
+          <w:sz w:val="28"/>
+          <w:szCs w:val="28"/>
+        </w:rPr>
+        <w:t>Colors can be designated in three ways, rgb values, the Hex equivalent, or a standard name:</w:t>
+      </w:r>
+    </w:p>
+    <w:p>
+      <w:pPr>
         <w:rPr>
           <w:sz w:val="28"/>
           <w:szCs w:val="28"/>
@@ -2816,22 +3216,36 @@
           <w:sz w:val="28"/>
           <w:szCs w:val="28"/>
         </w:rPr>
-        <w:t xml:space="preserve">          }</w:t>
-      </w:r>
-    </w:p>
-    <w:p>
-      <w:pPr>
-        <w:rPr>
-          <w:sz w:val="28"/>
-          <w:szCs w:val="28"/>
-        </w:rPr>
-      </w:pPr>
-      <w:r>
-        <w:rPr>
-          <w:sz w:val="28"/>
-          <w:szCs w:val="28"/>
-        </w:rPr>
-        <w:t>p{</w:t>
+        <w:t>}</w:t>
+      </w:r>
+    </w:p>
+    <w:p>
+      <w:pPr>
+        <w:rPr>
+          <w:sz w:val="28"/>
+          <w:szCs w:val="28"/>
+        </w:rPr>
+      </w:pPr>
+      <w:r>
+        <w:rPr>
+          <w:sz w:val="28"/>
+          <w:szCs w:val="28"/>
+        </w:rPr>
+        <w:t>p</w:t>
+      </w:r>
+      <w:r>
+        <w:rPr>
+          <w:sz w:val="28"/>
+          <w:szCs w:val="28"/>
+        </w:rPr>
+        <w:t xml:space="preserve"> </w:t>
+      </w:r>
+      <w:r>
+        <w:rPr>
+          <w:sz w:val="28"/>
+          <w:szCs w:val="28"/>
+        </w:rPr>
+        <w:t>{</w:t>
       </w:r>
     </w:p>
     <w:p>
@@ -2861,7 +3275,14 @@
           <w:sz w:val="28"/>
           <w:szCs w:val="28"/>
         </w:rPr>
-        <w:t xml:space="preserve">          }</w:t>
+        <w:t xml:space="preserve">  </w:t>
+      </w:r>
+      <w:r>
+        <w:rPr>
+          <w:sz w:val="28"/>
+          <w:szCs w:val="28"/>
+        </w:rPr>
+        <w:t xml:space="preserve"> }</w:t>
       </w:r>
     </w:p>
     <w:p>
@@ -2917,49 +3338,1850 @@
     </w:p>
     <w:p>
       <w:pPr>
-        <w:rPr>
-          <w:b/>
-          <w:sz w:val="28"/>
-          <w:szCs w:val="28"/>
-        </w:rPr>
-      </w:pPr>
-      <w:r>
-        <w:rPr>
-          <w:sz w:val="28"/>
-          <w:szCs w:val="28"/>
-        </w:rPr>
-        <w:t xml:space="preserve">Text styling – or typeface is controlled by the font rules. They can be determined by individual rules or by a single rule with multiple values for the property </w:t>
-      </w:r>
-      <w:r>
-        <w:rPr>
-          <w:b/>
-          <w:sz w:val="28"/>
-          <w:szCs w:val="28"/>
-        </w:rPr>
-        <w:t>font</w:t>
-      </w:r>
-      <w:r>
-        <w:rPr>
-          <w:b/>
-          <w:sz w:val="28"/>
-          <w:szCs w:val="28"/>
-        </w:rPr>
-        <w:t>.</w:t>
+        <w:pStyle w:val="Heading1"/>
+      </w:pPr>
+      <w:r>
+        <w:t>What Cascading  Means</w:t>
+      </w:r>
+    </w:p>
+    <w:p>
+      <w:pPr>
+        <w:rPr>
+          <w:sz w:val="28"/>
+          <w:szCs w:val="28"/>
+        </w:rPr>
+      </w:pPr>
+    </w:p>
+    <w:p>
+      <w:pPr>
+        <w:rPr>
+          <w:rFonts w:eastAsiaTheme="majorEastAsia" w:cstheme="majorBidi"/>
+          <w:bCs/>
+          <w:sz w:val="28"/>
+          <w:szCs w:val="28"/>
+        </w:rPr>
+      </w:pPr>
+      <w:r>
+        <w:rPr>
+          <w:rFonts w:eastAsiaTheme="majorEastAsia" w:cstheme="majorBidi"/>
+          <w:bCs/>
+          <w:sz w:val="28"/>
+          <w:szCs w:val="28"/>
+        </w:rPr>
+        <w:t>  Inheritance</w:t>
+      </w:r>
+    </w:p>
+    <w:p>
+      <w:pPr>
+        <w:numPr>
+          <w:ilvl w:val="0"/>
+          <w:numId w:val="1"/>
+        </w:numPr>
+        <w:rPr>
+          <w:rFonts w:eastAsiaTheme="majorEastAsia" w:cstheme="majorBidi"/>
+          <w:bCs/>
+          <w:sz w:val="28"/>
+          <w:szCs w:val="28"/>
+        </w:rPr>
+      </w:pPr>
+      <w:r>
+        <w:rPr>
+          <w:rFonts w:eastAsiaTheme="majorEastAsia" w:cstheme="majorBidi"/>
+          <w:bCs/>
+          <w:sz w:val="28"/>
+          <w:szCs w:val="28"/>
+        </w:rPr>
+        <w:t>Auto inheritance: </w:t>
+      </w:r>
+      <w:r>
+        <w:rPr>
+          <w:rFonts w:eastAsiaTheme="majorEastAsia" w:cstheme="majorBidi"/>
+          <w:bCs/>
+          <w:i/>
+          <w:iCs/>
+          <w:sz w:val="28"/>
+          <w:szCs w:val="28"/>
+        </w:rPr>
+        <w:t>like</w:t>
+      </w:r>
+      <w:r>
+        <w:rPr>
+          <w:rFonts w:eastAsiaTheme="majorEastAsia" w:cstheme="majorBidi"/>
+          <w:bCs/>
+          <w:sz w:val="28"/>
+          <w:szCs w:val="28"/>
+        </w:rPr>
+        <w:t> font-family, color</w:t>
+      </w:r>
+    </w:p>
+    <w:p>
+      <w:pPr>
+        <w:numPr>
+          <w:ilvl w:val="0"/>
+          <w:numId w:val="1"/>
+        </w:numPr>
+        <w:rPr>
+          <w:rFonts w:eastAsiaTheme="majorEastAsia" w:cstheme="majorBidi"/>
+          <w:bCs/>
+          <w:sz w:val="28"/>
+          <w:szCs w:val="28"/>
+        </w:rPr>
+      </w:pPr>
+      <w:r>
+        <w:rPr>
+          <w:rFonts w:eastAsiaTheme="majorEastAsia" w:cstheme="majorBidi"/>
+          <w:bCs/>
+          <w:sz w:val="28"/>
+          <w:szCs w:val="28"/>
+        </w:rPr>
+        <w:t>No inheritance: </w:t>
+      </w:r>
+      <w:r>
+        <w:rPr>
+          <w:rFonts w:eastAsiaTheme="majorEastAsia" w:cstheme="majorBidi"/>
+          <w:bCs/>
+          <w:i/>
+          <w:iCs/>
+          <w:sz w:val="28"/>
+          <w:szCs w:val="28"/>
+        </w:rPr>
+        <w:t>like</w:t>
+      </w:r>
+      <w:r>
+        <w:rPr>
+          <w:rFonts w:eastAsiaTheme="majorEastAsia" w:cstheme="majorBidi"/>
+          <w:bCs/>
+          <w:sz w:val="28"/>
+          <w:szCs w:val="28"/>
+        </w:rPr>
+        <w:t> background-color, border</w:t>
+      </w:r>
+    </w:p>
+    <w:p>
+      <w:pPr>
+        <w:numPr>
+          <w:ilvl w:val="0"/>
+          <w:numId w:val="1"/>
+        </w:numPr>
+        <w:rPr>
+          <w:rFonts w:eastAsiaTheme="majorEastAsia" w:cstheme="majorBidi"/>
+          <w:bCs/>
+          <w:sz w:val="28"/>
+          <w:szCs w:val="28"/>
+        </w:rPr>
+      </w:pPr>
+      <w:r>
+        <w:rPr>
+          <w:rFonts w:eastAsiaTheme="majorEastAsia" w:cstheme="majorBidi"/>
+          <w:bCs/>
+          <w:sz w:val="28"/>
+          <w:szCs w:val="28"/>
+        </w:rPr>
+        <w:t>Forced inheritance: inherit value keyword</w:t>
+      </w:r>
+    </w:p>
+    <w:p>
+      <w:pPr>
+        <w:rPr>
+          <w:rFonts w:eastAsiaTheme="majorEastAsia" w:cstheme="majorBidi"/>
+          <w:bCs/>
+          <w:color w:val="345A8A" w:themeColor="accent1" w:themeShade="B5"/>
+          <w:sz w:val="32"/>
+          <w:szCs w:val="32"/>
+        </w:rPr>
+      </w:pPr>
+      <w:r>
+        <w:rPr>
+          <w:rFonts w:eastAsiaTheme="majorEastAsia" w:cstheme="majorBidi"/>
+          <w:bCs/>
+          <w:color w:val="345A8A" w:themeColor="accent1" w:themeShade="B5"/>
+          <w:sz w:val="32"/>
+          <w:szCs w:val="32"/>
+        </w:rPr>
+        <w:t>  Precedence</w:t>
+      </w:r>
+    </w:p>
+    <w:p>
+      <w:pPr>
+        <w:numPr>
+          <w:ilvl w:val="0"/>
+          <w:numId w:val="2"/>
+        </w:numPr>
+        <w:rPr>
+          <w:rFonts w:eastAsiaTheme="majorEastAsia" w:cstheme="majorBidi"/>
+          <w:bCs/>
+          <w:color w:val="345A8A" w:themeColor="accent1" w:themeShade="B5"/>
+          <w:sz w:val="32"/>
+          <w:szCs w:val="32"/>
+        </w:rPr>
+      </w:pPr>
+      <w:r>
+        <w:rPr>
+          <w:rFonts w:eastAsiaTheme="majorEastAsia" w:cstheme="majorBidi"/>
+          <w:bCs/>
+          <w:color w:val="345A8A" w:themeColor="accent1" w:themeShade="B5"/>
+          <w:sz w:val="32"/>
+          <w:szCs w:val="32"/>
+        </w:rPr>
+        <w:t>!important keyword</w:t>
+      </w:r>
+    </w:p>
+    <w:p>
+      <w:pPr>
+        <w:numPr>
+          <w:ilvl w:val="0"/>
+          <w:numId w:val="2"/>
+        </w:numPr>
+        <w:rPr>
+          <w:rFonts w:eastAsiaTheme="majorEastAsia" w:cstheme="majorBidi"/>
+          <w:bCs/>
+          <w:color w:val="345A8A" w:themeColor="accent1" w:themeShade="B5"/>
+          <w:sz w:val="32"/>
+          <w:szCs w:val="32"/>
+        </w:rPr>
+      </w:pPr>
+      <w:r>
+        <w:rPr>
+          <w:rFonts w:eastAsiaTheme="majorEastAsia" w:cstheme="majorBidi"/>
+          <w:bCs/>
+          <w:color w:val="345A8A" w:themeColor="accent1" w:themeShade="B5"/>
+          <w:sz w:val="32"/>
+          <w:szCs w:val="32"/>
+        </w:rPr>
+        <w:t>Inline styles</w:t>
+      </w:r>
+    </w:p>
+    <w:p>
+      <w:pPr>
+        <w:numPr>
+          <w:ilvl w:val="0"/>
+          <w:numId w:val="2"/>
+        </w:numPr>
+        <w:rPr>
+          <w:rFonts w:eastAsiaTheme="majorEastAsia" w:cstheme="majorBidi"/>
+          <w:bCs/>
+          <w:color w:val="345A8A" w:themeColor="accent1" w:themeShade="B5"/>
+          <w:sz w:val="32"/>
+          <w:szCs w:val="32"/>
+        </w:rPr>
+      </w:pPr>
+      <w:r>
+        <w:rPr>
+          <w:rFonts w:eastAsiaTheme="majorEastAsia" w:cstheme="majorBidi"/>
+          <w:bCs/>
+          <w:color w:val="345A8A" w:themeColor="accent1" w:themeShade="B5"/>
+          <w:sz w:val="32"/>
+          <w:szCs w:val="32"/>
+        </w:rPr>
+        <w:t>Selector specificity</w:t>
+      </w:r>
+    </w:p>
+    <w:p>
+      <w:pPr>
+        <w:numPr>
+          <w:ilvl w:val="1"/>
+          <w:numId w:val="2"/>
+        </w:numPr>
+        <w:rPr>
+          <w:rFonts w:eastAsiaTheme="majorEastAsia" w:cstheme="majorBidi"/>
+          <w:bCs/>
+          <w:color w:val="345A8A" w:themeColor="accent1" w:themeShade="B5"/>
+          <w:sz w:val="32"/>
+          <w:szCs w:val="32"/>
+        </w:rPr>
+      </w:pPr>
+      <w:r>
+        <w:rPr>
+          <w:rFonts w:eastAsiaTheme="majorEastAsia" w:cstheme="majorBidi"/>
+          <w:bCs/>
+          <w:color w:val="345A8A" w:themeColor="accent1" w:themeShade="B5"/>
+          <w:sz w:val="32"/>
+          <w:szCs w:val="32"/>
+        </w:rPr>
+        <w:t>Id</w:t>
+      </w:r>
+      <w:r>
+        <w:rPr>
+          <w:rFonts w:eastAsiaTheme="majorEastAsia" w:cstheme="majorBidi"/>
+          <w:bCs/>
+          <w:color w:val="345A8A" w:themeColor="accent1" w:themeShade="B5"/>
+          <w:sz w:val="32"/>
+          <w:szCs w:val="32"/>
+        </w:rPr>
+        <w:t xml:space="preserve"> </w:t>
+      </w:r>
+      <w:r>
+        <w:rPr>
+          <w:rFonts w:eastAsiaTheme="majorEastAsia" w:cstheme="majorBidi"/>
+          <w:bCs/>
+          <w:color w:val="345A8A" w:themeColor="accent1" w:themeShade="B5"/>
+          <w:sz w:val="32"/>
+          <w:szCs w:val="32"/>
+        </w:rPr>
+        <w:tab/>
+      </w:r>
+      <w:r>
+        <w:rPr>
+          <w:rFonts w:eastAsiaTheme="majorEastAsia" w:cstheme="majorBidi"/>
+          <w:bCs/>
+          <w:color w:val="345A8A" w:themeColor="accent1" w:themeShade="B5"/>
+          <w:sz w:val="32"/>
+          <w:szCs w:val="32"/>
+        </w:rPr>
+        <w:tab/>
+      </w:r>
+      <w:r>
+        <w:rPr>
+          <w:rFonts w:eastAsiaTheme="majorEastAsia" w:cstheme="majorBidi"/>
+          <w:b/>
+          <w:bCs/>
+          <w:color w:val="0000FF"/>
+          <w:sz w:val="32"/>
+          <w:szCs w:val="32"/>
+        </w:rPr>
+        <w:t>&lt;p id=</w:t>
+      </w:r>
+      <w:r>
+        <w:rPr>
+          <w:rFonts w:eastAsiaTheme="majorEastAsia" w:cstheme="majorBidi"/>
+          <w:b/>
+          <w:bCs/>
+          <w:color w:val="0000FF"/>
+          <w:sz w:val="32"/>
+          <w:szCs w:val="32"/>
+        </w:rPr>
+        <w:t xml:space="preserve"> </w:t>
+      </w:r>
+      <w:r>
+        <w:rPr>
+          <w:rFonts w:eastAsiaTheme="majorEastAsia" w:cstheme="majorBidi"/>
+          <w:bCs/>
+          <w:sz w:val="32"/>
+          <w:szCs w:val="32"/>
+        </w:rPr>
+        <w:t>“</w:t>
+      </w:r>
+      <w:r>
+        <w:rPr>
+          <w:rFonts w:eastAsiaTheme="majorEastAsia" w:cstheme="majorBidi"/>
+          <w:bCs/>
+          <w:color w:val="345A8A" w:themeColor="accent1" w:themeShade="B5"/>
+          <w:sz w:val="32"/>
+          <w:szCs w:val="32"/>
+        </w:rPr>
+        <w:t>footer”</w:t>
+      </w:r>
+      <w:r>
+        <w:rPr>
+          <w:rFonts w:eastAsiaTheme="majorEastAsia" w:cstheme="majorBidi"/>
+          <w:b/>
+          <w:bCs/>
+          <w:color w:val="0000FF"/>
+          <w:sz w:val="32"/>
+          <w:szCs w:val="32"/>
+        </w:rPr>
+        <w:t>&gt;</w:t>
+      </w:r>
+      <w:r>
+        <w:rPr>
+          <w:rFonts w:eastAsiaTheme="majorEastAsia" w:cstheme="majorBidi"/>
+          <w:b/>
+          <w:bCs/>
+          <w:color w:val="0000FF"/>
+          <w:sz w:val="32"/>
+          <w:szCs w:val="32"/>
+        </w:rPr>
+        <w:tab/>
+      </w:r>
+      <w:r>
+        <w:rPr>
+          <w:rFonts w:eastAsiaTheme="majorEastAsia" w:cstheme="majorBidi"/>
+          <w:b/>
+          <w:bCs/>
+          <w:color w:val="0000FF"/>
+          <w:sz w:val="32"/>
+          <w:szCs w:val="32"/>
+        </w:rPr>
+        <w:tab/>
+      </w:r>
+      <w:r>
+        <w:rPr>
+          <w:rFonts w:eastAsiaTheme="majorEastAsia" w:cstheme="majorBidi"/>
+          <w:bCs/>
+          <w:color w:val="345A8A" w:themeColor="accent1" w:themeShade="B5"/>
+          <w:sz w:val="32"/>
+          <w:szCs w:val="32"/>
+        </w:rPr>
+        <w:t xml:space="preserve"> #footer {…}</w:t>
+      </w:r>
+    </w:p>
+    <w:p>
+      <w:pPr>
+        <w:numPr>
+          <w:ilvl w:val="1"/>
+          <w:numId w:val="2"/>
+        </w:numPr>
+        <w:rPr>
+          <w:rFonts w:eastAsiaTheme="majorEastAsia" w:cstheme="majorBidi"/>
+          <w:bCs/>
+          <w:color w:val="345A8A" w:themeColor="accent1" w:themeShade="B5"/>
+          <w:sz w:val="32"/>
+          <w:szCs w:val="32"/>
+        </w:rPr>
+      </w:pPr>
+      <w:r>
+        <w:rPr>
+          <w:rFonts w:eastAsiaTheme="majorEastAsia" w:cstheme="majorBidi"/>
+          <w:bCs/>
+          <w:color w:val="345A8A" w:themeColor="accent1" w:themeShade="B5"/>
+          <w:sz w:val="32"/>
+          <w:szCs w:val="32"/>
+        </w:rPr>
+        <w:t>Class</w:t>
+      </w:r>
+      <w:r>
+        <w:rPr>
+          <w:rFonts w:eastAsiaTheme="majorEastAsia" w:cstheme="majorBidi"/>
+          <w:bCs/>
+          <w:color w:val="345A8A" w:themeColor="accent1" w:themeShade="B5"/>
+          <w:sz w:val="32"/>
+          <w:szCs w:val="32"/>
+        </w:rPr>
+        <w:tab/>
+      </w:r>
+      <w:r>
+        <w:rPr>
+          <w:rFonts w:eastAsiaTheme="majorEastAsia" w:cstheme="majorBidi"/>
+          <w:bCs/>
+          <w:color w:val="345A8A" w:themeColor="accent1" w:themeShade="B5"/>
+          <w:sz w:val="32"/>
+          <w:szCs w:val="32"/>
+        </w:rPr>
+        <w:tab/>
+      </w:r>
+      <w:r>
+        <w:rPr>
+          <w:rFonts w:eastAsiaTheme="majorEastAsia" w:cstheme="majorBidi"/>
+          <w:b/>
+          <w:bCs/>
+          <w:color w:val="0000FF"/>
+          <w:sz w:val="32"/>
+          <w:szCs w:val="32"/>
+        </w:rPr>
+        <w:t>&lt;p class=</w:t>
+      </w:r>
+      <w:r>
+        <w:rPr>
+          <w:rFonts w:eastAsiaTheme="majorEastAsia" w:cstheme="majorBidi"/>
+          <w:bCs/>
+          <w:sz w:val="32"/>
+          <w:szCs w:val="32"/>
+        </w:rPr>
+        <w:t>“</w:t>
+      </w:r>
+      <w:r>
+        <w:rPr>
+          <w:rFonts w:eastAsiaTheme="majorEastAsia" w:cstheme="majorBidi"/>
+          <w:bCs/>
+          <w:color w:val="345A8A" w:themeColor="accent1" w:themeShade="B5"/>
+          <w:sz w:val="32"/>
+          <w:szCs w:val="32"/>
+        </w:rPr>
+        <w:t>warning”</w:t>
+      </w:r>
+      <w:r>
+        <w:rPr>
+          <w:rFonts w:eastAsiaTheme="majorEastAsia" w:cstheme="majorBidi"/>
+          <w:b/>
+          <w:bCs/>
+          <w:color w:val="0000FF"/>
+          <w:sz w:val="32"/>
+          <w:szCs w:val="32"/>
+        </w:rPr>
+        <w:t>&gt;</w:t>
+      </w:r>
+      <w:r>
+        <w:rPr>
+          <w:rFonts w:eastAsiaTheme="majorEastAsia" w:cstheme="majorBidi"/>
+          <w:bCs/>
+          <w:color w:val="345A8A" w:themeColor="accent1" w:themeShade="B5"/>
+          <w:sz w:val="32"/>
+          <w:szCs w:val="32"/>
+        </w:rPr>
+        <w:t xml:space="preserve"> </w:t>
+      </w:r>
+      <w:r>
+        <w:rPr>
+          <w:rFonts w:eastAsiaTheme="majorEastAsia" w:cstheme="majorBidi"/>
+          <w:bCs/>
+          <w:color w:val="345A8A" w:themeColor="accent1" w:themeShade="B5"/>
+          <w:sz w:val="32"/>
+          <w:szCs w:val="32"/>
+        </w:rPr>
+        <w:tab/>
+        <w:t>.warning{…}</w:t>
+      </w:r>
+    </w:p>
+    <w:p>
+      <w:pPr>
+        <w:numPr>
+          <w:ilvl w:val="1"/>
+          <w:numId w:val="2"/>
+        </w:numPr>
+        <w:rPr>
+          <w:rFonts w:asciiTheme="majorHAnsi" w:eastAsiaTheme="majorEastAsia" w:hAnsiTheme="majorHAnsi" w:cstheme="majorBidi"/>
+          <w:bCs/>
+          <w:color w:val="345A8A" w:themeColor="accent1" w:themeShade="B5"/>
+          <w:sz w:val="32"/>
+          <w:szCs w:val="32"/>
+        </w:rPr>
+      </w:pPr>
+      <w:r>
+        <w:rPr>
+          <w:rFonts w:asciiTheme="majorHAnsi" w:eastAsiaTheme="majorEastAsia" w:hAnsiTheme="majorHAnsi" w:cstheme="majorBidi"/>
+          <w:bCs/>
+          <w:color w:val="345A8A" w:themeColor="accent1" w:themeShade="B5"/>
+          <w:sz w:val="32"/>
+          <w:szCs w:val="32"/>
+        </w:rPr>
+        <w:t>Element</w:t>
+      </w:r>
+      <w:r>
+        <w:rPr>
+          <w:rFonts w:asciiTheme="majorHAnsi" w:eastAsiaTheme="majorEastAsia" w:hAnsiTheme="majorHAnsi" w:cstheme="majorBidi"/>
+          <w:bCs/>
+          <w:color w:val="345A8A" w:themeColor="accent1" w:themeShade="B5"/>
+          <w:sz w:val="32"/>
+          <w:szCs w:val="32"/>
+        </w:rPr>
+        <w:tab/>
+      </w:r>
+      <w:r>
+        <w:rPr>
+          <w:rFonts w:asciiTheme="majorHAnsi" w:eastAsiaTheme="majorEastAsia" w:hAnsiTheme="majorHAnsi" w:cstheme="majorBidi"/>
+          <w:b/>
+          <w:bCs/>
+          <w:color w:val="0000FF"/>
+          <w:sz w:val="32"/>
+          <w:szCs w:val="32"/>
+        </w:rPr>
+        <w:t>&lt;p&gt;</w:t>
+      </w:r>
+      <w:r>
+        <w:rPr>
+          <w:rFonts w:asciiTheme="majorHAnsi" w:eastAsiaTheme="majorEastAsia" w:hAnsiTheme="majorHAnsi" w:cstheme="majorBidi"/>
+          <w:bCs/>
+          <w:color w:val="345A8A" w:themeColor="accent1" w:themeShade="B5"/>
+          <w:sz w:val="32"/>
+          <w:szCs w:val="32"/>
+        </w:rPr>
+        <w:tab/>
+      </w:r>
+      <w:r>
+        <w:rPr>
+          <w:rFonts w:asciiTheme="majorHAnsi" w:eastAsiaTheme="majorEastAsia" w:hAnsiTheme="majorHAnsi" w:cstheme="majorBidi"/>
+          <w:bCs/>
+          <w:color w:val="345A8A" w:themeColor="accent1" w:themeShade="B5"/>
+          <w:sz w:val="32"/>
+          <w:szCs w:val="32"/>
+        </w:rPr>
+        <w:tab/>
+      </w:r>
+      <w:r>
+        <w:rPr>
+          <w:rFonts w:asciiTheme="majorHAnsi" w:eastAsiaTheme="majorEastAsia" w:hAnsiTheme="majorHAnsi" w:cstheme="majorBidi"/>
+          <w:bCs/>
+          <w:color w:val="345A8A" w:themeColor="accent1" w:themeShade="B5"/>
+          <w:sz w:val="32"/>
+          <w:szCs w:val="32"/>
+        </w:rPr>
+        <w:tab/>
+      </w:r>
+      <w:r>
+        <w:rPr>
+          <w:rFonts w:asciiTheme="majorHAnsi" w:eastAsiaTheme="majorEastAsia" w:hAnsiTheme="majorHAnsi" w:cstheme="majorBidi"/>
+          <w:bCs/>
+          <w:color w:val="345A8A" w:themeColor="accent1" w:themeShade="B5"/>
+          <w:sz w:val="32"/>
+          <w:szCs w:val="32"/>
+        </w:rPr>
+        <w:tab/>
+      </w:r>
+      <w:r>
+        <w:rPr>
+          <w:rFonts w:asciiTheme="majorHAnsi" w:eastAsiaTheme="majorEastAsia" w:hAnsiTheme="majorHAnsi" w:cstheme="majorBidi"/>
+          <w:bCs/>
+          <w:color w:val="345A8A" w:themeColor="accent1" w:themeShade="B5"/>
+          <w:sz w:val="32"/>
+          <w:szCs w:val="32"/>
+        </w:rPr>
+        <w:tab/>
+        <w:t>p{…}</w:t>
+      </w:r>
+      <w:r>
+        <w:rPr>
+          <w:rFonts w:asciiTheme="majorHAnsi" w:eastAsiaTheme="majorEastAsia" w:hAnsiTheme="majorHAnsi" w:cstheme="majorBidi"/>
+          <w:bCs/>
+          <w:color w:val="345A8A" w:themeColor="accent1" w:themeShade="B5"/>
+          <w:sz w:val="32"/>
+          <w:szCs w:val="32"/>
+        </w:rPr>
+        <w:tab/>
+      </w:r>
+      <w:r>
+        <w:rPr>
+          <w:rFonts w:asciiTheme="majorHAnsi" w:eastAsiaTheme="majorEastAsia" w:hAnsiTheme="majorHAnsi" w:cstheme="majorBidi"/>
+          <w:bCs/>
+          <w:color w:val="345A8A" w:themeColor="accent1" w:themeShade="B5"/>
+          <w:sz w:val="32"/>
+          <w:szCs w:val="32"/>
+        </w:rPr>
+        <w:tab/>
+      </w:r>
+      <w:r>
+        <w:rPr>
+          <w:rFonts w:asciiTheme="majorHAnsi" w:eastAsiaTheme="majorEastAsia" w:hAnsiTheme="majorHAnsi" w:cstheme="majorBidi"/>
+          <w:bCs/>
+          <w:color w:val="345A8A" w:themeColor="accent1" w:themeShade="B5"/>
+          <w:sz w:val="32"/>
+          <w:szCs w:val="32"/>
+        </w:rPr>
+        <w:tab/>
+      </w:r>
+    </w:p>
+    <w:p>
+      <w:pPr>
+        <w:pStyle w:val="Heading1"/>
+        <w:rPr>
+          <w:rFonts w:asciiTheme="minorHAnsi" w:hAnsiTheme="minorHAnsi"/>
+          <w:sz w:val="28"/>
+          <w:szCs w:val="28"/>
+        </w:rPr>
+      </w:pPr>
+      <w:r>
+        <w:rPr>
+          <w:rFonts w:asciiTheme="minorHAnsi" w:hAnsiTheme="minorHAnsi"/>
+          <w:sz w:val="28"/>
+          <w:szCs w:val="28"/>
+        </w:rPr>
+        <w:t xml:space="preserve">Other </w:t>
+      </w:r>
+      <w:r>
+        <w:rPr>
+          <w:rFonts w:asciiTheme="minorHAnsi" w:hAnsiTheme="minorHAnsi"/>
+          <w:sz w:val="28"/>
+          <w:szCs w:val="28"/>
+        </w:rPr>
+        <w:t>Selectors</w:t>
+      </w:r>
+    </w:p>
+    <w:p>
+      <w:pPr>
+        <w:rPr>
+          <w:sz w:val="28"/>
+          <w:szCs w:val="28"/>
+        </w:rPr>
+      </w:pPr>
+      <w:r>
+        <w:rPr>
+          <w:sz w:val="28"/>
+          <w:szCs w:val="28"/>
+        </w:rPr>
+        <w:t>* {…}</w:t>
+      </w:r>
+      <w:r>
+        <w:rPr>
+          <w:sz w:val="28"/>
+          <w:szCs w:val="28"/>
+        </w:rPr>
+        <w:tab/>
+      </w:r>
+      <w:r>
+        <w:rPr>
+          <w:sz w:val="28"/>
+          <w:szCs w:val="28"/>
+        </w:rPr>
+        <w:tab/>
+      </w:r>
+      <w:r>
+        <w:rPr>
+          <w:sz w:val="28"/>
+          <w:szCs w:val="28"/>
+        </w:rPr>
+        <w:tab/>
+      </w:r>
+      <w:r>
+        <w:rPr>
+          <w:sz w:val="28"/>
+          <w:szCs w:val="28"/>
+        </w:rPr>
+        <w:t>universal selector</w:t>
+      </w:r>
+      <w:r>
+        <w:rPr>
+          <w:sz w:val="28"/>
+          <w:szCs w:val="28"/>
+        </w:rPr>
+        <w:t xml:space="preserve"> – apply this rule to every element</w:t>
+      </w:r>
+    </w:p>
+    <w:p>
+      <w:pPr>
+        <w:rPr>
+          <w:sz w:val="28"/>
+          <w:szCs w:val="28"/>
+        </w:rPr>
+      </w:pPr>
+      <w:r>
+        <w:rPr>
+          <w:sz w:val="28"/>
+          <w:szCs w:val="28"/>
+        </w:rPr>
+        <w:t>div</w:t>
+      </w:r>
+      <w:r>
+        <w:rPr>
+          <w:sz w:val="28"/>
+          <w:szCs w:val="28"/>
+        </w:rPr>
+        <w:t xml:space="preserve">, p,  img {…} </w:t>
+      </w:r>
+      <w:r>
+        <w:rPr>
+          <w:sz w:val="28"/>
+          <w:szCs w:val="28"/>
+        </w:rPr>
+        <w:tab/>
+        <w:t>multiple selector – apply this rule to these selectors</w:t>
+      </w:r>
+    </w:p>
+    <w:p>
+      <w:pPr>
+        <w:ind w:left="2160" w:hanging="2160"/>
+        <w:rPr>
+          <w:sz w:val="28"/>
+          <w:szCs w:val="28"/>
+        </w:rPr>
+      </w:pPr>
+      <w:r>
+        <w:rPr>
+          <w:sz w:val="28"/>
+          <w:szCs w:val="28"/>
+        </w:rPr>
+        <w:t>div</w:t>
+      </w:r>
+      <w:r>
+        <w:rPr>
+          <w:sz w:val="28"/>
+          <w:szCs w:val="28"/>
+        </w:rPr>
+        <w:t xml:space="preserve"> p img {…}</w:t>
+      </w:r>
+      <w:r>
+        <w:rPr>
+          <w:sz w:val="28"/>
+          <w:szCs w:val="28"/>
+        </w:rPr>
+        <w:tab/>
+        <w:t>positional – apply this rule to image inside a paragraph after an h1 header</w:t>
+      </w:r>
+    </w:p>
+    <w:p>
+      <w:pPr>
+        <w:ind w:left="2160" w:hanging="2160"/>
+        <w:rPr>
+          <w:sz w:val="28"/>
+          <w:szCs w:val="28"/>
+        </w:rPr>
+      </w:pPr>
+      <w:r>
+        <w:rPr>
+          <w:sz w:val="28"/>
+          <w:szCs w:val="28"/>
+        </w:rPr>
+        <w:t>.warning.urgent</w:t>
+      </w:r>
+      <w:r>
+        <w:rPr>
+          <w:sz w:val="28"/>
+          <w:szCs w:val="28"/>
+        </w:rPr>
+        <w:tab/>
+        <w:t>multiple  class selector – apply this rule to an element that has both warning and urgent classes</w:t>
+      </w:r>
+    </w:p>
+    <w:p>
+      <w:pPr>
+        <w:ind w:left="2160"/>
+        <w:rPr>
+          <w:sz w:val="28"/>
+          <w:szCs w:val="28"/>
+        </w:rPr>
+      </w:pPr>
+    </w:p>
+    <w:p>
+      <w:pPr>
+        <w:rPr>
+          <w:sz w:val="28"/>
+          <w:szCs w:val="28"/>
+        </w:rPr>
+      </w:pPr>
+      <w:r>
+        <w:rPr>
+          <w:sz w:val="28"/>
+          <w:szCs w:val="28"/>
+        </w:rPr>
+        <w:t>Three ways to add CSS to HTML</w:t>
+      </w:r>
+    </w:p>
+    <w:p>
+      <w:pPr>
+        <w:rPr>
+          <w:sz w:val="28"/>
+          <w:szCs w:val="28"/>
+        </w:rPr>
+      </w:pPr>
+    </w:p>
+    <w:p>
+      <w:pPr>
+        <w:rPr>
+          <w:sz w:val="28"/>
+          <w:szCs w:val="28"/>
+        </w:rPr>
+      </w:pPr>
+      <w:r>
+        <w:rPr>
+          <w:sz w:val="28"/>
+          <w:szCs w:val="28"/>
+        </w:rPr>
+        <w:t>Inline:</w:t>
+      </w:r>
+    </w:p>
+    <w:p>
+      <w:pPr>
+        <w:rPr>
+          <w:rFonts w:ascii="Courier" w:eastAsia="Times New Roman" w:hAnsi="Courier" w:cs="Times New Roman"/>
+          <w:b/>
+          <w:color w:val="0000FF"/>
+          <w:spacing w:val="-11"/>
+          <w:sz w:val="30"/>
+          <w:szCs w:val="30"/>
+          <w:bdr w:val="none" w:sz="0" w:space="0" w:color="auto" w:frame="1"/>
+        </w:rPr>
+      </w:pPr>
+      <w:r>
+        <w:rPr>
+          <w:rFonts w:eastAsia="Times New Roman" w:cs="Times New Roman"/>
+          <w:b/>
+          <w:color w:val="0000FF"/>
+          <w:spacing w:val="-11"/>
+          <w:sz w:val="28"/>
+          <w:szCs w:val="28"/>
+          <w:bdr w:val="none" w:sz="0" w:space="0" w:color="auto" w:frame="1"/>
+        </w:rPr>
+        <w:t>&lt;p style=</w:t>
+      </w:r>
+      <w:r>
+        <w:rPr>
+          <w:rFonts w:eastAsia="Times New Roman" w:cs="Times New Roman"/>
+          <w:spacing w:val="-11"/>
+          <w:sz w:val="28"/>
+          <w:szCs w:val="28"/>
+          <w:bdr w:val="none" w:sz="0" w:space="0" w:color="auto" w:frame="1"/>
+        </w:rPr>
+        <w:t>”color:red;”</w:t>
+      </w:r>
+      <w:r>
+        <w:rPr>
+          <w:rFonts w:eastAsia="Times New Roman" w:cs="Times New Roman"/>
+          <w:b/>
+          <w:color w:val="0000FF"/>
+          <w:spacing w:val="-11"/>
+          <w:sz w:val="28"/>
+          <w:szCs w:val="28"/>
+          <w:bdr w:val="none" w:sz="0" w:space="0" w:color="auto" w:frame="1"/>
+        </w:rPr>
+        <w:t>&gt;</w:t>
+      </w:r>
+      <w:r>
+        <w:rPr>
+          <w:rFonts w:eastAsia="Times New Roman" w:cs="Times New Roman"/>
+          <w:spacing w:val="-11"/>
+          <w:sz w:val="28"/>
+          <w:szCs w:val="28"/>
+          <w:bdr w:val="none" w:sz="0" w:space="0" w:color="auto" w:frame="1"/>
+        </w:rPr>
+        <w:t>Some text</w:t>
+      </w:r>
+      <w:r>
+        <w:rPr>
+          <w:rFonts w:eastAsia="Times New Roman" w:cs="Times New Roman"/>
+          <w:b/>
+          <w:color w:val="0000FF"/>
+          <w:spacing w:val="-11"/>
+          <w:sz w:val="28"/>
+          <w:szCs w:val="28"/>
+          <w:bdr w:val="none" w:sz="0" w:space="0" w:color="auto" w:frame="1"/>
+        </w:rPr>
+        <w:t>&lt;/p&gt;</w:t>
+      </w:r>
+    </w:p>
+    <w:p>
+      <w:pPr>
+        <w:rPr>
+          <w:rFonts w:eastAsia="Times New Roman" w:cs="Times New Roman"/>
+          <w:spacing w:val="-11"/>
+          <w:sz w:val="28"/>
+          <w:szCs w:val="28"/>
+          <w:bdr w:val="none" w:sz="0" w:space="0" w:color="auto" w:frame="1"/>
+        </w:rPr>
+      </w:pPr>
+    </w:p>
+    <w:p>
+      <w:pPr>
+        <w:rPr>
+          <w:rFonts w:eastAsia="Times New Roman" w:cs="Times New Roman"/>
+          <w:spacing w:val="-11"/>
+          <w:sz w:val="28"/>
+          <w:szCs w:val="28"/>
+          <w:bdr w:val="none" w:sz="0" w:space="0" w:color="auto" w:frame="1"/>
+        </w:rPr>
+      </w:pPr>
+      <w:r>
+        <w:rPr>
+          <w:rFonts w:eastAsia="Times New Roman" w:cs="Times New Roman"/>
+          <w:spacing w:val="-11"/>
+          <w:sz w:val="28"/>
+          <w:szCs w:val="28"/>
+          <w:bdr w:val="none" w:sz="0" w:space="0" w:color="auto" w:frame="1"/>
+        </w:rPr>
+        <w:t>In the header:</w:t>
+      </w:r>
+    </w:p>
+    <w:p>
+      <w:pPr>
+        <w:rPr>
+          <w:rFonts w:eastAsia="Times New Roman" w:cs="Times New Roman"/>
+          <w:b/>
+          <w:color w:val="0000FF"/>
+          <w:spacing w:val="-11"/>
+          <w:sz w:val="28"/>
+          <w:szCs w:val="28"/>
+          <w:bdr w:val="none" w:sz="0" w:space="0" w:color="auto" w:frame="1"/>
+        </w:rPr>
+      </w:pPr>
+      <w:r>
+        <w:rPr>
+          <w:rFonts w:eastAsia="Times New Roman" w:cs="Times New Roman"/>
+          <w:b/>
+          <w:color w:val="0000FF"/>
+          <w:spacing w:val="-11"/>
+          <w:sz w:val="28"/>
+          <w:szCs w:val="28"/>
+          <w:bdr w:val="none" w:sz="0" w:space="0" w:color="auto" w:frame="1"/>
+        </w:rPr>
+        <w:t>&lt;head&gt;</w:t>
+      </w:r>
+    </w:p>
+    <w:p>
+      <w:pPr>
+        <w:rPr>
+          <w:rFonts w:eastAsia="Times New Roman" w:cs="Times New Roman"/>
+          <w:b/>
+          <w:color w:val="0000FF"/>
+          <w:spacing w:val="-11"/>
+          <w:sz w:val="28"/>
+          <w:szCs w:val="28"/>
+          <w:bdr w:val="none" w:sz="0" w:space="0" w:color="auto" w:frame="1"/>
+        </w:rPr>
+      </w:pPr>
+      <w:r>
+        <w:rPr>
+          <w:rFonts w:eastAsia="Times New Roman" w:cs="Times New Roman"/>
+          <w:b/>
+          <w:color w:val="0000FF"/>
+          <w:spacing w:val="-11"/>
+          <w:sz w:val="28"/>
+          <w:szCs w:val="28"/>
+          <w:bdr w:val="none" w:sz="0" w:space="0" w:color="auto" w:frame="1"/>
+        </w:rPr>
+        <w:t>&lt;style type=”text/css”&gt;</w:t>
+      </w:r>
+    </w:p>
+    <w:p>
+      <w:pPr>
+        <w:rPr>
+          <w:rFonts w:eastAsia="Times New Roman" w:cs="Times New Roman"/>
+          <w:spacing w:val="-11"/>
+          <w:sz w:val="28"/>
+          <w:szCs w:val="28"/>
+          <w:bdr w:val="none" w:sz="0" w:space="0" w:color="auto" w:frame="1"/>
+        </w:rPr>
+      </w:pPr>
+      <w:r>
+        <w:rPr>
+          <w:rFonts w:eastAsia="Times New Roman" w:cs="Times New Roman"/>
+          <w:spacing w:val="-11"/>
+          <w:sz w:val="28"/>
+          <w:szCs w:val="28"/>
+          <w:bdr w:val="none" w:sz="0" w:space="0" w:color="auto" w:frame="1"/>
+        </w:rPr>
+        <w:t>p {</w:t>
+      </w:r>
+    </w:p>
+    <w:p>
+      <w:pPr>
+        <w:rPr>
+          <w:rFonts w:eastAsia="Times New Roman" w:cs="Times New Roman"/>
+          <w:spacing w:val="-11"/>
+          <w:sz w:val="28"/>
+          <w:szCs w:val="28"/>
+          <w:bdr w:val="none" w:sz="0" w:space="0" w:color="auto" w:frame="1"/>
+        </w:rPr>
+      </w:pPr>
+      <w:r>
+        <w:rPr>
+          <w:rFonts w:eastAsia="Times New Roman" w:cs="Times New Roman"/>
+          <w:spacing w:val="-11"/>
+          <w:sz w:val="28"/>
+          <w:szCs w:val="28"/>
+          <w:bdr w:val="none" w:sz="0" w:space="0" w:color="auto" w:frame="1"/>
+        </w:rPr>
+        <w:tab/>
+        <w:t>color: blue;</w:t>
+      </w:r>
+    </w:p>
+    <w:p>
+      <w:pPr>
+        <w:ind w:left="720"/>
+        <w:rPr>
+          <w:rFonts w:eastAsia="Times New Roman" w:cs="Times New Roman"/>
+          <w:spacing w:val="-11"/>
+          <w:sz w:val="28"/>
+          <w:szCs w:val="28"/>
+          <w:bdr w:val="none" w:sz="0" w:space="0" w:color="auto" w:frame="1"/>
+        </w:rPr>
+      </w:pPr>
+      <w:r>
+        <w:rPr>
+          <w:rFonts w:eastAsia="Times New Roman" w:cs="Times New Roman"/>
+          <w:spacing w:val="-11"/>
+          <w:sz w:val="28"/>
+          <w:szCs w:val="28"/>
+          <w:bdr w:val="none" w:sz="0" w:space="0" w:color="auto" w:frame="1"/>
+        </w:rPr>
+        <w:t>font-size: 12px;</w:t>
+      </w:r>
+    </w:p>
+    <w:p>
+      <w:pPr>
+        <w:rPr>
+          <w:rFonts w:eastAsia="Times New Roman" w:cs="Times New Roman"/>
+          <w:spacing w:val="-11"/>
+          <w:sz w:val="28"/>
+          <w:szCs w:val="28"/>
+          <w:bdr w:val="none" w:sz="0" w:space="0" w:color="auto" w:frame="1"/>
+        </w:rPr>
+      </w:pPr>
+      <w:r>
+        <w:rPr>
+          <w:rFonts w:eastAsia="Times New Roman" w:cs="Times New Roman"/>
+          <w:spacing w:val="-11"/>
+          <w:sz w:val="28"/>
+          <w:szCs w:val="28"/>
+          <w:bdr w:val="none" w:sz="0" w:space="0" w:color="auto" w:frame="1"/>
+        </w:rPr>
+        <w:t>}</w:t>
+      </w:r>
+    </w:p>
+    <w:p>
+      <w:pPr>
+        <w:rPr>
+          <w:rFonts w:eastAsia="Times New Roman" w:cs="Times New Roman"/>
+          <w:b/>
+          <w:color w:val="0000FF"/>
+          <w:spacing w:val="-11"/>
+          <w:sz w:val="28"/>
+          <w:szCs w:val="28"/>
+          <w:bdr w:val="none" w:sz="0" w:space="0" w:color="auto" w:frame="1"/>
+        </w:rPr>
+      </w:pPr>
+      <w:r>
+        <w:rPr>
+          <w:rFonts w:eastAsia="Times New Roman" w:cs="Times New Roman"/>
+          <w:b/>
+          <w:color w:val="0000FF"/>
+          <w:spacing w:val="-11"/>
+          <w:sz w:val="28"/>
+          <w:szCs w:val="28"/>
+          <w:bdr w:val="none" w:sz="0" w:space="0" w:color="auto" w:frame="1"/>
+        </w:rPr>
+        <w:t>&lt;/style&gt;</w:t>
+      </w:r>
+    </w:p>
+    <w:p>
+      <w:pPr>
+        <w:rPr>
+          <w:rFonts w:eastAsia="Times New Roman" w:cs="Times New Roman"/>
+          <w:b/>
+          <w:color w:val="0000FF"/>
+          <w:spacing w:val="-11"/>
+          <w:sz w:val="28"/>
+          <w:szCs w:val="28"/>
+          <w:bdr w:val="none" w:sz="0" w:space="0" w:color="auto" w:frame="1"/>
+        </w:rPr>
+      </w:pPr>
+      <w:r>
+        <w:rPr>
+          <w:rFonts w:eastAsia="Times New Roman" w:cs="Times New Roman"/>
+          <w:b/>
+          <w:color w:val="0000FF"/>
+          <w:spacing w:val="-11"/>
+          <w:sz w:val="28"/>
+          <w:szCs w:val="28"/>
+          <w:bdr w:val="none" w:sz="0" w:space="0" w:color="auto" w:frame="1"/>
+        </w:rPr>
+        <w:t>&lt;/head&gt;</w:t>
+      </w:r>
+    </w:p>
+    <w:p>
+      <w:pPr>
+        <w:rPr>
+          <w:rFonts w:eastAsia="Times New Roman" w:cs="Times New Roman"/>
+          <w:b/>
+          <w:color w:val="0000FF"/>
+          <w:spacing w:val="-11"/>
+          <w:sz w:val="28"/>
+          <w:szCs w:val="28"/>
+          <w:bdr w:val="none" w:sz="0" w:space="0" w:color="auto" w:frame="1"/>
+        </w:rPr>
+      </w:pPr>
+    </w:p>
+    <w:p>
+      <w:pPr>
+        <w:rPr>
+          <w:rFonts w:eastAsia="Times New Roman" w:cs="Times New Roman"/>
+          <w:spacing w:val="-11"/>
+          <w:sz w:val="28"/>
+          <w:szCs w:val="28"/>
+          <w:bdr w:val="none" w:sz="0" w:space="0" w:color="auto" w:frame="1"/>
+        </w:rPr>
+      </w:pPr>
+      <w:r>
+        <w:rPr>
+          <w:rFonts w:eastAsia="Times New Roman" w:cs="Times New Roman"/>
+          <w:spacing w:val="-11"/>
+          <w:sz w:val="28"/>
+          <w:szCs w:val="28"/>
+          <w:bdr w:val="none" w:sz="0" w:space="0" w:color="auto" w:frame="1"/>
+        </w:rPr>
+        <w:t>In an external file:</w:t>
+      </w:r>
+    </w:p>
+    <w:p>
+      <w:pPr>
+        <w:rPr>
+          <w:rFonts w:eastAsia="Times New Roman" w:cs="Times New Roman"/>
+          <w:spacing w:val="-11"/>
+          <w:sz w:val="28"/>
+          <w:szCs w:val="28"/>
+          <w:bdr w:val="none" w:sz="0" w:space="0" w:color="auto" w:frame="1"/>
+        </w:rPr>
+      </w:pPr>
+      <w:r>
+        <w:rPr>
+          <w:rFonts w:eastAsia="Times New Roman" w:cs="Times New Roman"/>
+          <w:spacing w:val="-11"/>
+          <w:sz w:val="28"/>
+          <w:szCs w:val="28"/>
+          <w:bdr w:val="none" w:sz="0" w:space="0" w:color="auto" w:frame="1"/>
+        </w:rPr>
+        <w:t>&lt;head&gt;</w:t>
+      </w:r>
+    </w:p>
+    <w:p>
+      <w:pPr>
+        <w:rPr>
+          <w:rFonts w:eastAsia="Times New Roman" w:cs="Times New Roman"/>
+          <w:b/>
+          <w:color w:val="0000FF"/>
+          <w:spacing w:val="-11"/>
+          <w:sz w:val="28"/>
+          <w:szCs w:val="28"/>
+          <w:bdr w:val="none" w:sz="0" w:space="0" w:color="auto" w:frame="1"/>
+        </w:rPr>
+      </w:pPr>
+      <w:r>
+        <w:rPr>
+          <w:rFonts w:eastAsia="Times New Roman" w:cs="Times New Roman"/>
+          <w:spacing w:val="-11"/>
+          <w:sz w:val="28"/>
+          <w:szCs w:val="28"/>
+          <w:bdr w:val="none" w:sz="0" w:space="0" w:color="auto" w:frame="1"/>
+        </w:rPr>
+        <w:tab/>
+      </w:r>
+      <w:r>
+        <w:rPr>
+          <w:rFonts w:eastAsia="Times New Roman" w:cs="Times New Roman"/>
+          <w:b/>
+          <w:color w:val="0000FF"/>
+          <w:spacing w:val="-11"/>
+          <w:sz w:val="28"/>
+          <w:szCs w:val="28"/>
+          <w:bdr w:val="none" w:sz="0" w:space="0" w:color="auto" w:frame="1"/>
+        </w:rPr>
+        <w:t>&lt;link rel=</w:t>
+      </w:r>
+      <w:r>
+        <w:rPr>
+          <w:rFonts w:eastAsia="Times New Roman" w:cs="Times New Roman"/>
+          <w:spacing w:val="-11"/>
+          <w:sz w:val="28"/>
+          <w:szCs w:val="28"/>
+          <w:bdr w:val="none" w:sz="0" w:space="0" w:color="auto" w:frame="1"/>
+        </w:rPr>
+        <w:t>”</w:t>
+      </w:r>
+      <w:r>
+        <w:rPr>
+          <w:rFonts w:eastAsia="Times New Roman" w:cs="Times New Roman"/>
+          <w:spacing w:val="-11"/>
+          <w:sz w:val="28"/>
+          <w:szCs w:val="28"/>
+          <w:bdr w:val="none" w:sz="0" w:space="0" w:color="auto" w:frame="1"/>
+        </w:rPr>
+        <w:t xml:space="preserve">stylesheet” </w:t>
+      </w:r>
+      <w:r>
+        <w:rPr>
+          <w:rFonts w:eastAsia="Times New Roman" w:cs="Times New Roman"/>
+          <w:b/>
+          <w:color w:val="0000FF"/>
+          <w:spacing w:val="-11"/>
+          <w:sz w:val="28"/>
+          <w:szCs w:val="28"/>
+          <w:bdr w:val="none" w:sz="0" w:space="0" w:color="auto" w:frame="1"/>
+        </w:rPr>
+        <w:t>type=”</w:t>
+      </w:r>
+      <w:r>
+        <w:rPr>
+          <w:rFonts w:eastAsia="Times New Roman" w:cs="Times New Roman"/>
+          <w:spacing w:val="-11"/>
+          <w:sz w:val="28"/>
+          <w:szCs w:val="28"/>
+          <w:bdr w:val="none" w:sz="0" w:space="0" w:color="auto" w:frame="1"/>
+        </w:rPr>
+        <w:t xml:space="preserve">text/css” </w:t>
+      </w:r>
+      <w:r>
+        <w:rPr>
+          <w:rFonts w:eastAsia="Times New Roman" w:cs="Times New Roman"/>
+          <w:b/>
+          <w:color w:val="0000FF"/>
+          <w:spacing w:val="-11"/>
+          <w:sz w:val="28"/>
+          <w:szCs w:val="28"/>
+          <w:bdr w:val="none" w:sz="0" w:space="0" w:color="auto" w:frame="1"/>
+        </w:rPr>
+        <w:t>href=</w:t>
+      </w:r>
+      <w:r>
+        <w:rPr>
+          <w:rFonts w:eastAsia="Times New Roman" w:cs="Times New Roman"/>
+          <w:spacing w:val="-11"/>
+          <w:sz w:val="28"/>
+          <w:szCs w:val="28"/>
+          <w:bdr w:val="none" w:sz="0" w:space="0" w:color="auto" w:frame="1"/>
+        </w:rPr>
+        <w:t xml:space="preserve">”style.css” </w:t>
+      </w:r>
+      <w:r>
+        <w:rPr>
+          <w:rFonts w:eastAsia="Times New Roman" w:cs="Times New Roman"/>
+          <w:b/>
+          <w:color w:val="0000FF"/>
+          <w:spacing w:val="-11"/>
+          <w:sz w:val="28"/>
+          <w:szCs w:val="28"/>
+          <w:bdr w:val="none" w:sz="0" w:space="0" w:color="auto" w:frame="1"/>
+        </w:rPr>
+        <w:t>&gt;</w:t>
+      </w:r>
+    </w:p>
+    <w:p>
+      <w:pPr>
+        <w:rPr>
+          <w:rFonts w:eastAsia="Times New Roman" w:cs="Times New Roman"/>
+          <w:b/>
+          <w:color w:val="0000FF"/>
+          <w:spacing w:val="-11"/>
+          <w:sz w:val="28"/>
+          <w:szCs w:val="28"/>
+          <w:bdr w:val="none" w:sz="0" w:space="0" w:color="auto" w:frame="1"/>
+        </w:rPr>
+      </w:pPr>
+      <w:r>
+        <w:rPr>
+          <w:rFonts w:eastAsia="Times New Roman" w:cs="Times New Roman"/>
+          <w:b/>
+          <w:color w:val="0000FF"/>
+          <w:spacing w:val="-11"/>
+          <w:sz w:val="28"/>
+          <w:szCs w:val="28"/>
+          <w:bdr w:val="none" w:sz="0" w:space="0" w:color="auto" w:frame="1"/>
+        </w:rPr>
+        <w:br w:type="page"/>
+      </w:r>
+    </w:p>
+    <w:p>
+      <w:pPr>
+        <w:pStyle w:val="Heading1"/>
+      </w:pPr>
+      <w:r>
+        <w:t>Pseudo-classes</w:t>
+      </w:r>
+    </w:p>
+    <w:p>
+      <w:pPr>
+        <w:rPr>
+          <w:rFonts w:eastAsia="Times New Roman" w:cs="Times New Roman"/>
+          <w:sz w:val="28"/>
+          <w:szCs w:val="28"/>
+        </w:rPr>
+      </w:pPr>
+      <w:r>
+        <w:rPr>
+          <w:rFonts w:eastAsia="Times New Roman" w:cs="Times New Roman"/>
+          <w:sz w:val="28"/>
+          <w:szCs w:val="28"/>
+        </w:rPr>
+        <w:t>a { color: FFFFFF; }</w:t>
+      </w:r>
+      <w:r>
+        <w:rPr>
+          <w:rFonts w:eastAsia="Times New Roman" w:cs="Times New Roman"/>
+          <w:sz w:val="28"/>
+          <w:szCs w:val="28"/>
+        </w:rPr>
+        <w:t xml:space="preserve"> </w:t>
+      </w:r>
+      <w:r>
+        <w:rPr>
+          <w:rFonts w:eastAsia="Times New Roman" w:cs="Times New Roman"/>
+          <w:sz w:val="28"/>
+          <w:szCs w:val="28"/>
+        </w:rPr>
+        <w:tab/>
+      </w:r>
+      <w:r>
+        <w:rPr>
+          <w:rFonts w:eastAsia="Times New Roman" w:cs="Times New Roman"/>
+          <w:sz w:val="28"/>
+          <w:szCs w:val="28"/>
+        </w:rPr>
+        <w:tab/>
+      </w:r>
+      <w:r>
+        <w:rPr>
+          <w:rFonts w:eastAsia="Times New Roman" w:cs="Times New Roman"/>
+          <w:sz w:val="28"/>
+          <w:szCs w:val="28"/>
+        </w:rPr>
+        <w:t>/* anchor*/</w:t>
+      </w:r>
+    </w:p>
+    <w:p>
+      <w:pPr>
+        <w:rPr>
+          <w:rFonts w:eastAsia="Times New Roman" w:cs="Times New Roman"/>
+          <w:sz w:val="28"/>
+          <w:szCs w:val="28"/>
+        </w:rPr>
+      </w:pPr>
+      <w:r>
+        <w:rPr>
+          <w:rFonts w:eastAsia="Times New Roman" w:cs="Times New Roman"/>
+          <w:sz w:val="28"/>
+          <w:szCs w:val="28"/>
+        </w:rPr>
+        <w:t>a:link  {color:#FF0000;}</w:t>
+      </w:r>
+      <w:r>
+        <w:rPr>
+          <w:rFonts w:eastAsia="Times New Roman" w:cs="Times New Roman"/>
+          <w:sz w:val="28"/>
+          <w:szCs w:val="28"/>
+        </w:rPr>
+        <w:tab/>
+      </w:r>
+      <w:r>
+        <w:rPr>
+          <w:rFonts w:eastAsia="Times New Roman" w:cs="Times New Roman"/>
+          <w:sz w:val="28"/>
+          <w:szCs w:val="28"/>
+        </w:rPr>
+        <w:tab/>
+      </w:r>
+      <w:r>
+        <w:rPr>
+          <w:rFonts w:eastAsia="Times New Roman" w:cs="Times New Roman"/>
+          <w:sz w:val="28"/>
+          <w:szCs w:val="28"/>
+        </w:rPr>
+        <w:t xml:space="preserve">/* unvisited link */ </w:t>
+      </w:r>
+    </w:p>
+    <w:p>
+      <w:pPr>
+        <w:rPr>
+          <w:rFonts w:eastAsia="Times New Roman" w:cs="Times New Roman"/>
+          <w:sz w:val="28"/>
+          <w:szCs w:val="28"/>
+        </w:rPr>
+      </w:pPr>
+      <w:r>
+        <w:rPr>
+          <w:rFonts w:eastAsia="Times New Roman" w:cs="Times New Roman"/>
+          <w:sz w:val="28"/>
+          <w:szCs w:val="28"/>
+        </w:rPr>
+        <w:t xml:space="preserve">a:visited {color:#00FF00;} </w:t>
+      </w:r>
+      <w:r>
+        <w:rPr>
+          <w:rFonts w:eastAsia="Times New Roman" w:cs="Times New Roman"/>
+          <w:sz w:val="28"/>
+          <w:szCs w:val="28"/>
+        </w:rPr>
+        <w:tab/>
+      </w:r>
+      <w:r>
+        <w:rPr>
+          <w:rFonts w:eastAsia="Times New Roman" w:cs="Times New Roman"/>
+          <w:sz w:val="28"/>
+          <w:szCs w:val="28"/>
+        </w:rPr>
+        <w:t xml:space="preserve"> /* visited link */</w:t>
+      </w:r>
+    </w:p>
+    <w:p>
+      <w:pPr>
+        <w:rPr>
+          <w:rFonts w:eastAsia="Times New Roman" w:cs="Times New Roman"/>
+          <w:sz w:val="28"/>
+          <w:szCs w:val="28"/>
+        </w:rPr>
+      </w:pPr>
+      <w:r>
+        <w:rPr>
+          <w:rFonts w:eastAsia="Times New Roman" w:cs="Times New Roman"/>
+          <w:sz w:val="28"/>
+          <w:szCs w:val="28"/>
+        </w:rPr>
+        <w:t>a:hover {color:#FF00FF;}</w:t>
+      </w:r>
+      <w:r>
+        <w:rPr>
+          <w:rFonts w:eastAsia="Times New Roman" w:cs="Times New Roman"/>
+          <w:sz w:val="28"/>
+          <w:szCs w:val="28"/>
+        </w:rPr>
+        <w:tab/>
+      </w:r>
+      <w:r>
+        <w:rPr>
+          <w:rFonts w:eastAsia="Times New Roman" w:cs="Times New Roman"/>
+          <w:sz w:val="28"/>
+          <w:szCs w:val="28"/>
+        </w:rPr>
+        <w:t xml:space="preserve"> /* mouse over link */</w:t>
+      </w:r>
+    </w:p>
+    <w:p>
+      <w:pPr>
+        <w:rPr>
+          <w:rFonts w:eastAsia="Times New Roman" w:cs="Times New Roman"/>
+          <w:sz w:val="28"/>
+          <w:szCs w:val="28"/>
+        </w:rPr>
+      </w:pPr>
+      <w:r>
+        <w:rPr>
+          <w:rFonts w:eastAsia="Times New Roman" w:cs="Times New Roman"/>
+          <w:sz w:val="28"/>
+          <w:szCs w:val="28"/>
+        </w:rPr>
+        <w:t xml:space="preserve">a:focus {color:#FFFF00;} </w:t>
+      </w:r>
+      <w:r>
+        <w:rPr>
+          <w:rFonts w:eastAsia="Times New Roman" w:cs="Times New Roman"/>
+          <w:sz w:val="28"/>
+          <w:szCs w:val="28"/>
+        </w:rPr>
+        <w:tab/>
+        <w:t xml:space="preserve"> </w:t>
+      </w:r>
+      <w:r>
+        <w:rPr>
+          <w:rFonts w:eastAsia="Times New Roman" w:cs="Times New Roman"/>
+          <w:sz w:val="28"/>
+          <w:szCs w:val="28"/>
+        </w:rPr>
+        <w:t>/* holding pointer over link */</w:t>
+      </w:r>
+    </w:p>
+    <w:p>
+      <w:pPr>
+        <w:rPr>
+          <w:rFonts w:eastAsia="Times New Roman" w:cs="Times New Roman"/>
+          <w:sz w:val="28"/>
+          <w:szCs w:val="28"/>
+        </w:rPr>
+      </w:pPr>
+      <w:r>
+        <w:rPr>
+          <w:rFonts w:eastAsia="Times New Roman" w:cs="Times New Roman"/>
+          <w:sz w:val="28"/>
+          <w:szCs w:val="28"/>
+        </w:rPr>
+        <w:t>a:active  {color:#0000FF;}</w:t>
+      </w:r>
+      <w:r>
+        <w:rPr>
+          <w:rFonts w:eastAsia="Times New Roman" w:cs="Times New Roman"/>
+          <w:sz w:val="28"/>
+          <w:szCs w:val="28"/>
+        </w:rPr>
+        <w:tab/>
+      </w:r>
+      <w:r>
+        <w:rPr>
+          <w:rFonts w:eastAsia="Times New Roman" w:cs="Times New Roman"/>
+          <w:sz w:val="28"/>
+          <w:szCs w:val="28"/>
+        </w:rPr>
+        <w:t xml:space="preserve"> /* selected link */</w:t>
+      </w:r>
+    </w:p>
+    <w:p>
+      <w:pPr>
+        <w:pStyle w:val="Heading1"/>
+      </w:pPr>
+      <w:r>
+        <w:t>Box Model</w:t>
+      </w:r>
+    </w:p>
+    <w:p>
+      <w:r>
+        <w:t>Margin – distance between elements</w:t>
+      </w:r>
+    </w:p>
+    <w:p>
+      <w:r>
+        <w:t>Border – could be visible or not</w:t>
+      </w:r>
+    </w:p>
+    <w:p>
+      <w:r>
+        <w:t>Padding – distance between border and content</w:t>
+      </w:r>
+    </w:p>
+    <w:p>
+      <w:pPr>
+        <w:pStyle w:val="Heading1"/>
+      </w:pPr>
+      <w:r>
+        <w:rPr>
+          <w:noProof/>
+        </w:rPr>
+        <w:drawing>
+          <wp:inline distT="0" distB="0" distL="0" distR="0" wp14:anchorId="02E78774" wp14:editId="5914BC8F">
+            <wp:extent cx="5486400" cy="4114800"/>
+            <wp:effectExtent l="0" t="0" r="0" b="0"/>
+            <wp:docPr id="5" name="Picture 5"/>
+            <wp:cNvGraphicFramePr>
+              <a:graphicFrameLocks xmlns:a="http://schemas.openxmlformats.org/drawingml/2006/main" noChangeAspect="1"/>
+            </wp:cNvGraphicFramePr>
+            <a:graphic xmlns:a="http://schemas.openxmlformats.org/drawingml/2006/main">
+              <a:graphicData uri="http://schemas.openxmlformats.org/drawingml/2006/picture">
+                <pic:pic xmlns:pic="http://schemas.openxmlformats.org/drawingml/2006/picture">
+                  <pic:nvPicPr>
+                    <pic:cNvPr id="0" name="box-model-height-width.png"/>
+                    <pic:cNvPicPr/>
+                  </pic:nvPicPr>
+                  <pic:blipFill>
+                    <a:blip r:embed="rId11">
+                      <a:extLst>
+                        <a:ext uri="{28A0092B-C50C-407E-A947-70E740481C1C}">
+                          <a14:useLocalDpi xmlns:a14="http://schemas.microsoft.com/office/drawing/2010/main" val="0"/>
+                        </a:ext>
+                      </a:extLst>
+                    </a:blip>
+                    <a:stretch>
+                      <a:fillRect/>
+                    </a:stretch>
+                  </pic:blipFill>
+                  <pic:spPr>
+                    <a:xfrm>
+                      <a:off x="0" y="0"/>
+                      <a:ext cx="5486400" cy="4114800"/>
+                    </a:xfrm>
+                    <a:prstGeom prst="rect">
+                      <a:avLst/>
+                    </a:prstGeom>
+                  </pic:spPr>
+                </pic:pic>
+              </a:graphicData>
+            </a:graphic>
+          </wp:inline>
+        </w:drawing>
+      </w:r>
+    </w:p>
+    <w:p>
+      <w:r>
+        <w:br w:type="page"/>
+      </w:r>
+    </w:p>
+    <w:p>
+      <w:pPr>
+        <w:pStyle w:val="Heading1"/>
+      </w:pPr>
+      <w:r>
+        <w:t>Positioning Schemes</w:t>
+      </w:r>
+    </w:p>
+    <w:p>
+      <w:pPr>
+        <w:spacing w:before="100" w:beforeAutospacing="1" w:after="100" w:afterAutospacing="1"/>
+        <w:rPr>
+          <w:b/>
+        </w:rPr>
+      </w:pPr>
+      <w:r>
+        <w:rPr>
+          <w:b/>
+        </w:rPr>
+        <w:t>h1{position:static;}</w:t>
+      </w:r>
+    </w:p>
+    <w:p>
+      <w:pPr>
+        <w:spacing w:before="100" w:beforeAutospacing="1" w:after="100" w:afterAutospacing="1"/>
+      </w:pPr>
+      <w:r>
+        <w:rPr>
+          <w:b/>
+        </w:rPr>
+        <w:t>Normal flow</w:t>
+      </w:r>
+      <w:r>
+        <w:t xml:space="preserve"> </w:t>
+      </w:r>
+      <w:r>
+        <w:tab/>
+        <w:t xml:space="preserve">every block-level element appears on a new line, even if there is room for two objects to appear on the same line. </w:t>
+      </w:r>
+      <w:r>
+        <w:t xml:space="preserve"> </w:t>
+      </w:r>
+    </w:p>
+    <w:p>
+      <w:pPr>
+        <w:spacing w:before="100" w:beforeAutospacing="1" w:after="100" w:afterAutospacing="1"/>
+        <w:rPr>
+          <w:b/>
+        </w:rPr>
+      </w:pPr>
+      <w:r>
+        <w:rPr>
+          <w:b/>
+        </w:rPr>
+        <w:t>h1{position:relative;}</w:t>
+      </w:r>
+    </w:p>
+    <w:p>
+      <w:pPr>
+        <w:spacing w:before="100" w:beforeAutospacing="1" w:after="100" w:afterAutospacing="1"/>
+      </w:pPr>
+      <w:r>
+        <w:rPr>
+          <w:b/>
+        </w:rPr>
+        <w:t xml:space="preserve">Relative positioning </w:t>
+      </w:r>
+      <w:r>
+        <w:rPr>
+          <w:b/>
+        </w:rPr>
+        <w:t xml:space="preserve"> </w:t>
+      </w:r>
+      <w:r>
+        <w:t>moves an element from the</w:t>
+      </w:r>
+      <w:r>
+        <w:t xml:space="preserve"> position it would have had in normal flow by the amount specified. Doesn’t affect other elements</w:t>
+      </w:r>
+      <w:r>
+        <w:t>. Becomes a “positioning context”</w:t>
       </w:r>
       <w:bookmarkStart w:id="0" w:name="_GoBack"/>
       <w:bookmarkEnd w:id="0"/>
     </w:p>
     <w:p>
       <w:pPr>
+        <w:spacing w:before="100" w:beforeAutospacing="1" w:after="100" w:afterAutospacing="1"/>
+        <w:rPr>
+          <w:b/>
+        </w:rPr>
+      </w:pPr>
+      <w:r>
+        <w:rPr>
+          <w:b/>
+        </w:rPr>
+        <w:t>h1{position:absolute;}</w:t>
+      </w:r>
+    </w:p>
+    <w:p>
+      <w:pPr>
+        <w:spacing w:before="100" w:beforeAutospacing="1" w:after="100" w:afterAutospacing="1"/>
+      </w:pPr>
+      <w:r>
+        <w:rPr>
+          <w:b/>
+        </w:rPr>
+        <w:t>Absolute positioning</w:t>
+      </w:r>
+      <w:r>
+        <w:t xml:space="preserve"> positions the element in relation to it’s containing element. It is taken out of normal flow and doesn’t affect surrounding elements.</w:t>
+      </w:r>
+    </w:p>
+    <w:p>
+      <w:pPr>
+        <w:spacing w:before="100" w:beforeAutospacing="1" w:after="100" w:afterAutospacing="1"/>
+        <w:rPr>
+          <w:b/>
+        </w:rPr>
+      </w:pPr>
+      <w:r>
+        <w:rPr>
+          <w:b/>
+        </w:rPr>
+        <w:t>h1{position:fixed;}</w:t>
+      </w:r>
+    </w:p>
+    <w:p>
+      <w:r>
+        <w:rPr>
+          <w:b/>
+        </w:rPr>
+        <w:t>Fixed positioning</w:t>
+      </w:r>
+      <w:r>
+        <w:rPr>
+          <w:b/>
+        </w:rPr>
+        <w:t xml:space="preserve"> </w:t>
+      </w:r>
+      <w:r>
+        <w:t>a form of absolute positioning that positions the element in reference to the windows. The element stays fixed on the page, even during scrolling.</w:t>
+      </w:r>
+    </w:p>
+    <w:p>
+      <w:pPr>
+        <w:spacing w:before="100" w:beforeAutospacing="1" w:after="100" w:afterAutospacing="1"/>
+        <w:rPr>
+          <w:b/>
+        </w:rPr>
+      </w:pPr>
+      <w:r>
+        <w:rPr>
+          <w:b/>
+        </w:rPr>
+        <w:t>h1 {float:left;}</w:t>
+      </w:r>
+    </w:p>
+    <w:p>
+      <w:pPr>
+        <w:spacing w:before="100" w:beforeAutospacing="1" w:after="100" w:afterAutospacing="1"/>
+      </w:pPr>
+      <w:r>
+        <w:rPr>
+          <w:b/>
+        </w:rPr>
+        <w:t xml:space="preserve">Float </w:t>
+      </w:r>
+      <w:r>
+        <w:t xml:space="preserve"> takes the element out</w:t>
+      </w:r>
+      <w:r>
+        <w:t xml:space="preserve"> of normal flow and positions it to the far left or right of the containing box. The floated elements becomes a blocking element around which other content can flow.</w:t>
+      </w:r>
+    </w:p>
+    <w:p>
+      <w:pPr>
         <w:pStyle w:val="Heading1"/>
       </w:pPr>
       <w:r>
-        <w:t>Selectors</w:t>
+        <w:t>Z-index</w:t>
+      </w:r>
+    </w:p>
+    <w:p>
+      <w:pPr>
+        <w:spacing w:before="100" w:beforeAutospacing="1" w:after="100" w:afterAutospacing="1"/>
+        <w:rPr>
+          <w:b/>
+        </w:rPr>
+      </w:pPr>
+      <w:r>
+        <w:rPr>
+          <w:b/>
+        </w:rPr>
+        <w:t>h1{z-index:10;}</w:t>
+      </w:r>
+      <w:r>
+        <w:rPr>
+          <w:b/>
+        </w:rPr>
+        <w:br/>
+        <w:t>p{z-index:5;}</w:t>
+      </w:r>
+    </w:p>
+    <w:p>
+      <w:pPr>
+        <w:spacing w:before="100" w:beforeAutospacing="1" w:after="100" w:afterAutospacing="1"/>
+      </w:pPr>
+      <w:r>
+        <w:t>When you move an element from normal flow, there’s a possibility that elements will overlap, z-index determines the order of overlap – the highest z-index number is on top.</w:t>
+      </w:r>
+    </w:p>
+    <w:p>
+      <w:pPr>
+        <w:pStyle w:val="Heading1"/>
+      </w:pPr>
+      <w:r>
+        <w:t>Clear</w:t>
+      </w:r>
+    </w:p>
+    <w:p>
+      <w:r>
+        <w:t xml:space="preserve">The </w:t>
+      </w:r>
+      <w:r>
+        <w:t>clear property says that no ele</w:t>
+      </w:r>
+      <w:r>
+        <w:t>ment within the same containing element should touch the left or right (or both) sides of a box</w:t>
+      </w:r>
+      <w:r>
+        <w:t>.</w:t>
       </w:r>
     </w:p>
     <w:sectPr>
-      <w:headerReference w:type="default" r:id="rId10"/>
-      <w:footerReference w:type="default" r:id="rId11"/>
+      <w:headerReference w:type="default" r:id="rId12"/>
+      <w:footerReference w:type="default" r:id="rId13"/>
       <w:pgSz w:w="12240" w:h="15840"/>
       <w:pgMar w:top="1440" w:right="1800" w:bottom="1440" w:left="1800" w:header="720" w:footer="720" w:gutter="0"/>
       <w:cols w:space="720"/>
@@ -3073,6 +5295,279 @@
     </w:r>
   </w:p>
 </w:hdr>
+</file>
+
+<file path=word/numbering.xml><?xml version="1.0" encoding="utf-8"?>
+<w:numbering xmlns:wpc="http://schemas.microsoft.com/office/word/2010/wordprocessingCanvas" xmlns:mo="http://schemas.microsoft.com/office/mac/office/2008/main" xmlns:mc="http://schemas.openxmlformats.org/markup-compatibility/2006" xmlns:mv="urn:schemas-microsoft-com:mac:vml" xmlns:o="urn:schemas-microsoft-com:office:office" xmlns:r="http://schemas.openxmlformats.org/officeDocument/2006/relationships" xmlns:m="http://schemas.openxmlformats.org/officeDocument/2006/math" xmlns:v="urn:schemas-microsoft-com:vml" xmlns:wp14="http://schemas.microsoft.com/office/word/2010/wordprocessingDrawing" xmlns:wp="http://schemas.openxmlformats.org/drawingml/2006/wordprocessingDrawing" xmlns:w10="urn:schemas-microsoft-com:office:word" xmlns:w="http://schemas.openxmlformats.org/wordprocessingml/2006/main" xmlns:w14="http://schemas.microsoft.com/office/word/2010/wordml" xmlns:wpg="http://schemas.microsoft.com/office/word/2010/wordprocessingGroup" xmlns:wpi="http://schemas.microsoft.com/office/word/2010/wordprocessingInk" xmlns:wne="http://schemas.microsoft.com/office/word/2006/wordml" xmlns:wps="http://schemas.microsoft.com/office/word/2010/wordprocessingShape" mc:Ignorable="w14 wp14">
+  <w:abstractNum w:abstractNumId="0">
+    <w:nsid w:val="431D03AB"/>
+    <w:multiLevelType w:val="multilevel"/>
+    <w:tmpl w:val="C5DC0CD6"/>
+    <w:lvl w:ilvl="0">
+      <w:start w:val="1"/>
+      <w:numFmt w:val="bullet"/>
+      <w:lvlText w:val=""/>
+      <w:lvlJc w:val="left"/>
+      <w:pPr>
+        <w:tabs>
+          <w:tab w:val="num" w:pos="720"/>
+        </w:tabs>
+        <w:ind w:left="720" w:hanging="360"/>
+      </w:pPr>
+      <w:rPr>
+        <w:rFonts w:ascii="Wingdings" w:hAnsi="Wingdings" w:hint="default"/>
+        <w:sz w:val="20"/>
+      </w:rPr>
+    </w:lvl>
+    <w:lvl w:ilvl="1" w:tentative="1">
+      <w:start w:val="1"/>
+      <w:numFmt w:val="bullet"/>
+      <w:lvlText w:val=""/>
+      <w:lvlJc w:val="left"/>
+      <w:pPr>
+        <w:tabs>
+          <w:tab w:val="num" w:pos="1440"/>
+        </w:tabs>
+        <w:ind w:left="1440" w:hanging="360"/>
+      </w:pPr>
+      <w:rPr>
+        <w:rFonts w:ascii="Wingdings" w:hAnsi="Wingdings" w:hint="default"/>
+        <w:sz w:val="20"/>
+      </w:rPr>
+    </w:lvl>
+    <w:lvl w:ilvl="2" w:tentative="1">
+      <w:start w:val="1"/>
+      <w:numFmt w:val="bullet"/>
+      <w:lvlText w:val=""/>
+      <w:lvlJc w:val="left"/>
+      <w:pPr>
+        <w:tabs>
+          <w:tab w:val="num" w:pos="2160"/>
+        </w:tabs>
+        <w:ind w:left="2160" w:hanging="360"/>
+      </w:pPr>
+      <w:rPr>
+        <w:rFonts w:ascii="Wingdings" w:hAnsi="Wingdings" w:hint="default"/>
+        <w:sz w:val="20"/>
+      </w:rPr>
+    </w:lvl>
+    <w:lvl w:ilvl="3" w:tentative="1">
+      <w:start w:val="1"/>
+      <w:numFmt w:val="bullet"/>
+      <w:lvlText w:val=""/>
+      <w:lvlJc w:val="left"/>
+      <w:pPr>
+        <w:tabs>
+          <w:tab w:val="num" w:pos="2880"/>
+        </w:tabs>
+        <w:ind w:left="2880" w:hanging="360"/>
+      </w:pPr>
+      <w:rPr>
+        <w:rFonts w:ascii="Wingdings" w:hAnsi="Wingdings" w:hint="default"/>
+        <w:sz w:val="20"/>
+      </w:rPr>
+    </w:lvl>
+    <w:lvl w:ilvl="4" w:tentative="1">
+      <w:start w:val="1"/>
+      <w:numFmt w:val="bullet"/>
+      <w:lvlText w:val=""/>
+      <w:lvlJc w:val="left"/>
+      <w:pPr>
+        <w:tabs>
+          <w:tab w:val="num" w:pos="3600"/>
+        </w:tabs>
+        <w:ind w:left="3600" w:hanging="360"/>
+      </w:pPr>
+      <w:rPr>
+        <w:rFonts w:ascii="Wingdings" w:hAnsi="Wingdings" w:hint="default"/>
+        <w:sz w:val="20"/>
+      </w:rPr>
+    </w:lvl>
+    <w:lvl w:ilvl="5" w:tentative="1">
+      <w:start w:val="1"/>
+      <w:numFmt w:val="bullet"/>
+      <w:lvlText w:val=""/>
+      <w:lvlJc w:val="left"/>
+      <w:pPr>
+        <w:tabs>
+          <w:tab w:val="num" w:pos="4320"/>
+        </w:tabs>
+        <w:ind w:left="4320" w:hanging="360"/>
+      </w:pPr>
+      <w:rPr>
+        <w:rFonts w:ascii="Wingdings" w:hAnsi="Wingdings" w:hint="default"/>
+        <w:sz w:val="20"/>
+      </w:rPr>
+    </w:lvl>
+    <w:lvl w:ilvl="6" w:tentative="1">
+      <w:start w:val="1"/>
+      <w:numFmt w:val="bullet"/>
+      <w:lvlText w:val=""/>
+      <w:lvlJc w:val="left"/>
+      <w:pPr>
+        <w:tabs>
+          <w:tab w:val="num" w:pos="5040"/>
+        </w:tabs>
+        <w:ind w:left="5040" w:hanging="360"/>
+      </w:pPr>
+      <w:rPr>
+        <w:rFonts w:ascii="Wingdings" w:hAnsi="Wingdings" w:hint="default"/>
+        <w:sz w:val="20"/>
+      </w:rPr>
+    </w:lvl>
+    <w:lvl w:ilvl="7" w:tentative="1">
+      <w:start w:val="1"/>
+      <w:numFmt w:val="bullet"/>
+      <w:lvlText w:val=""/>
+      <w:lvlJc w:val="left"/>
+      <w:pPr>
+        <w:tabs>
+          <w:tab w:val="num" w:pos="5760"/>
+        </w:tabs>
+        <w:ind w:left="5760" w:hanging="360"/>
+      </w:pPr>
+      <w:rPr>
+        <w:rFonts w:ascii="Wingdings" w:hAnsi="Wingdings" w:hint="default"/>
+        <w:sz w:val="20"/>
+      </w:rPr>
+    </w:lvl>
+    <w:lvl w:ilvl="8" w:tentative="1">
+      <w:start w:val="1"/>
+      <w:numFmt w:val="bullet"/>
+      <w:lvlText w:val=""/>
+      <w:lvlJc w:val="left"/>
+      <w:pPr>
+        <w:tabs>
+          <w:tab w:val="num" w:pos="6480"/>
+        </w:tabs>
+        <w:ind w:left="6480" w:hanging="360"/>
+      </w:pPr>
+      <w:rPr>
+        <w:rFonts w:ascii="Wingdings" w:hAnsi="Wingdings" w:hint="default"/>
+        <w:sz w:val="20"/>
+      </w:rPr>
+    </w:lvl>
+  </w:abstractNum>
+  <w:abstractNum w:abstractNumId="1">
+    <w:nsid w:val="68A55887"/>
+    <w:multiLevelType w:val="multilevel"/>
+    <w:tmpl w:val="DB0E2574"/>
+    <w:lvl w:ilvl="0">
+      <w:start w:val="1"/>
+      <w:numFmt w:val="decimal"/>
+      <w:lvlText w:val="%1."/>
+      <w:lvlJc w:val="left"/>
+      <w:pPr>
+        <w:tabs>
+          <w:tab w:val="num" w:pos="720"/>
+        </w:tabs>
+        <w:ind w:left="720" w:hanging="360"/>
+      </w:pPr>
+    </w:lvl>
+    <w:lvl w:ilvl="1">
+      <w:start w:val="1"/>
+      <w:numFmt w:val="decimal"/>
+      <w:lvlText w:val="%2."/>
+      <w:lvlJc w:val="left"/>
+      <w:pPr>
+        <w:tabs>
+          <w:tab w:val="num" w:pos="1440"/>
+        </w:tabs>
+        <w:ind w:left="1440" w:hanging="360"/>
+      </w:pPr>
+    </w:lvl>
+    <w:lvl w:ilvl="2" w:tentative="1">
+      <w:start w:val="1"/>
+      <w:numFmt w:val="decimal"/>
+      <w:lvlText w:val="%3."/>
+      <w:lvlJc w:val="left"/>
+      <w:pPr>
+        <w:tabs>
+          <w:tab w:val="num" w:pos="2160"/>
+        </w:tabs>
+        <w:ind w:left="2160" w:hanging="360"/>
+      </w:pPr>
+    </w:lvl>
+    <w:lvl w:ilvl="3" w:tentative="1">
+      <w:start w:val="1"/>
+      <w:numFmt w:val="decimal"/>
+      <w:lvlText w:val="%4."/>
+      <w:lvlJc w:val="left"/>
+      <w:pPr>
+        <w:tabs>
+          <w:tab w:val="num" w:pos="2880"/>
+        </w:tabs>
+        <w:ind w:left="2880" w:hanging="360"/>
+      </w:pPr>
+    </w:lvl>
+    <w:lvl w:ilvl="4" w:tentative="1">
+      <w:start w:val="1"/>
+      <w:numFmt w:val="decimal"/>
+      <w:lvlText w:val="%5."/>
+      <w:lvlJc w:val="left"/>
+      <w:pPr>
+        <w:tabs>
+          <w:tab w:val="num" w:pos="3600"/>
+        </w:tabs>
+        <w:ind w:left="3600" w:hanging="360"/>
+      </w:pPr>
+    </w:lvl>
+    <w:lvl w:ilvl="5" w:tentative="1">
+      <w:start w:val="1"/>
+      <w:numFmt w:val="decimal"/>
+      <w:lvlText w:val="%6."/>
+      <w:lvlJc w:val="left"/>
+      <w:pPr>
+        <w:tabs>
+          <w:tab w:val="num" w:pos="4320"/>
+        </w:tabs>
+        <w:ind w:left="4320" w:hanging="360"/>
+      </w:pPr>
+    </w:lvl>
+    <w:lvl w:ilvl="6" w:tentative="1">
+      <w:start w:val="1"/>
+      <w:numFmt w:val="decimal"/>
+      <w:lvlText w:val="%7."/>
+      <w:lvlJc w:val="left"/>
+      <w:pPr>
+        <w:tabs>
+          <w:tab w:val="num" w:pos="5040"/>
+        </w:tabs>
+        <w:ind w:left="5040" w:hanging="360"/>
+      </w:pPr>
+    </w:lvl>
+    <w:lvl w:ilvl="7" w:tentative="1">
+      <w:start w:val="1"/>
+      <w:numFmt w:val="decimal"/>
+      <w:lvlText w:val="%8."/>
+      <w:lvlJc w:val="left"/>
+      <w:pPr>
+        <w:tabs>
+          <w:tab w:val="num" w:pos="5760"/>
+        </w:tabs>
+        <w:ind w:left="5760" w:hanging="360"/>
+      </w:pPr>
+    </w:lvl>
+    <w:lvl w:ilvl="8" w:tentative="1">
+      <w:start w:val="1"/>
+      <w:numFmt w:val="decimal"/>
+      <w:lvlText w:val="%9."/>
+      <w:lvlJc w:val="left"/>
+      <w:pPr>
+        <w:tabs>
+          <w:tab w:val="num" w:pos="6480"/>
+        </w:tabs>
+        <w:ind w:left="6480" w:hanging="360"/>
+      </w:pPr>
+    </w:lvl>
+  </w:abstractNum>
+  <w:num w:numId="1">
+    <w:abstractNumId w:val="0"/>
+  </w:num>
+  <w:num w:numId="2">
+    <w:abstractNumId w:val="1"/>
+  </w:num>
+</w:numbering>
 </file>
 
 <file path=word/styles.xml><?xml version="1.0" encoding="utf-8"?>
@@ -3475,6 +5970,36 @@
     <w:semiHidden/>
     <w:unhideWhenUsed/>
     <w:rsid w:val="00EA3BBB"/>
+  </w:style>
+  <w:style w:type="character" w:customStyle="1" w:styleId="comment">
+    <w:name w:val="comment"/>
+    <w:basedOn w:val="DefaultParagraphFont"/>
+    <w:rsid w:val="00D16BBD"/>
+  </w:style>
+  <w:style w:type="character" w:customStyle="1" w:styleId="rules">
+    <w:name w:val="rules"/>
+    <w:basedOn w:val="DefaultParagraphFont"/>
+    <w:rsid w:val="00D16BBD"/>
+  </w:style>
+  <w:style w:type="character" w:customStyle="1" w:styleId="rule">
+    <w:name w:val="rule"/>
+    <w:basedOn w:val="DefaultParagraphFont"/>
+    <w:rsid w:val="00D16BBD"/>
+  </w:style>
+  <w:style w:type="character" w:customStyle="1" w:styleId="pseudo">
+    <w:name w:val="pseudo"/>
+    <w:basedOn w:val="DefaultParagraphFont"/>
+    <w:rsid w:val="00D16BBD"/>
+  </w:style>
+  <w:style w:type="character" w:customStyle="1" w:styleId="hexcolor">
+    <w:name w:val="hexcolor"/>
+    <w:basedOn w:val="DefaultParagraphFont"/>
+    <w:rsid w:val="00D16BBD"/>
+  </w:style>
+  <w:style w:type="character" w:customStyle="1" w:styleId="number">
+    <w:name w:val="number"/>
+    <w:basedOn w:val="DefaultParagraphFont"/>
+    <w:rsid w:val="00D16BBD"/>
   </w:style>
 </w:styles>
 </file>
@@ -3880,6 +6405,36 @@
     <w:unhideWhenUsed/>
     <w:rsid w:val="00EA3BBB"/>
   </w:style>
+  <w:style w:type="character" w:customStyle="1" w:styleId="comment">
+    <w:name w:val="comment"/>
+    <w:basedOn w:val="DefaultParagraphFont"/>
+    <w:rsid w:val="00D16BBD"/>
+  </w:style>
+  <w:style w:type="character" w:customStyle="1" w:styleId="rules">
+    <w:name w:val="rules"/>
+    <w:basedOn w:val="DefaultParagraphFont"/>
+    <w:rsid w:val="00D16BBD"/>
+  </w:style>
+  <w:style w:type="character" w:customStyle="1" w:styleId="rule">
+    <w:name w:val="rule"/>
+    <w:basedOn w:val="DefaultParagraphFont"/>
+    <w:rsid w:val="00D16BBD"/>
+  </w:style>
+  <w:style w:type="character" w:customStyle="1" w:styleId="pseudo">
+    <w:name w:val="pseudo"/>
+    <w:basedOn w:val="DefaultParagraphFont"/>
+    <w:rsid w:val="00D16BBD"/>
+  </w:style>
+  <w:style w:type="character" w:customStyle="1" w:styleId="hexcolor">
+    <w:name w:val="hexcolor"/>
+    <w:basedOn w:val="DefaultParagraphFont"/>
+    <w:rsid w:val="00D16BBD"/>
+  </w:style>
+  <w:style w:type="character" w:customStyle="1" w:styleId="number">
+    <w:name w:val="number"/>
+    <w:basedOn w:val="DefaultParagraphFont"/>
+    <w:rsid w:val="00D16BBD"/>
+  </w:style>
 </w:styles>
 </file>
 

</xml_diff>